<commit_message>
4 pregunta resuelta 26/08
</commit_message>
<xml_diff>
--- a/Intro_a_React_DavidVaamonde.docx
+++ b/Intro_a_React_DavidVaamonde.docx
@@ -52,37 +52,39 @@
           <w:sz w:val="96"/>
           <w:szCs w:val="96"/>
         </w:rPr>
-        <w:t xml:space="preserve">Ruta de investigación </w:t>
-      </w:r>
-      <w:proofErr w:type="spellStart"/>
-      <w:r>
+        <w:t>Ruta de investigación React JS</w:t>
+      </w:r>
+    </w:p>
+    <w:p>
+      <w:pPr>
+        <w:jc w:val="center"/>
         <w:rPr>
           <w:b/>
           <w:bCs/>
           <w:sz w:val="96"/>
           <w:szCs w:val="96"/>
         </w:rPr>
-        <w:t>React</w:t>
-      </w:r>
-      <w:proofErr w:type="spellEnd"/>
-      <w:r>
-        <w:rPr>
-          <w:b/>
-          <w:bCs/>
-          <w:sz w:val="96"/>
-          <w:szCs w:val="96"/>
-        </w:rPr>
-        <w:t xml:space="preserve"> JS</w:t>
-      </w:r>
-    </w:p>
-    <w:p>
-      <w:pPr>
-        <w:jc w:val="center"/>
-        <w:rPr>
-          <w:b/>
-          <w:bCs/>
-          <w:sz w:val="96"/>
-          <w:szCs w:val="96"/>
+      </w:pPr>
+    </w:p>
+    <w:p>
+      <w:pPr>
+        <w:jc w:val="right"/>
+        <w:rPr>
+          <w:b/>
+          <w:bCs/>
+          <w:sz w:val="32"/>
+          <w:szCs w:val="32"/>
+        </w:rPr>
+      </w:pPr>
+    </w:p>
+    <w:p>
+      <w:pPr>
+        <w:jc w:val="right"/>
+        <w:rPr>
+          <w:b/>
+          <w:bCs/>
+          <w:sz w:val="32"/>
+          <w:szCs w:val="32"/>
         </w:rPr>
       </w:pPr>
     </w:p>
@@ -238,29 +240,7 @@
           <w:sz w:val="32"/>
           <w:szCs w:val="32"/>
         </w:rPr>
-        <w:t xml:space="preserve">✅ ¿Qué es </w:t>
-      </w:r>
-      <w:proofErr w:type="spellStart"/>
-      <w:r>
-        <w:rPr>
-          <w:rFonts w:ascii="Segoe UI Emoji" w:hAnsi="Segoe UI Emoji" w:cs="Segoe UI Emoji"/>
-          <w:b/>
-          <w:bCs/>
-          <w:sz w:val="32"/>
-          <w:szCs w:val="32"/>
-        </w:rPr>
-        <w:t>React</w:t>
-      </w:r>
-      <w:proofErr w:type="spellEnd"/>
-      <w:r>
-        <w:rPr>
-          <w:rFonts w:ascii="Segoe UI Emoji" w:hAnsi="Segoe UI Emoji" w:cs="Segoe UI Emoji"/>
-          <w:b/>
-          <w:bCs/>
-          <w:sz w:val="32"/>
-          <w:szCs w:val="32"/>
-        </w:rPr>
-        <w:t xml:space="preserve"> y para qué se utiliza?</w:t>
+        <w:t>✅ ¿Qué es React y para qué se utiliza?</w:t>
       </w:r>
     </w:p>
     <w:p>
@@ -276,33 +256,31 @@
           <w:szCs w:val="28"/>
         </w:rPr>
       </w:pPr>
-      <w:proofErr w:type="spellStart"/>
       <w:r>
         <w:rPr>
           <w:rFonts w:ascii="Arial" w:hAnsi="Arial" w:cs="Arial"/>
           <w:sz w:val="28"/>
           <w:szCs w:val="28"/>
         </w:rPr>
-        <w:t>React</w:t>
-      </w:r>
-      <w:proofErr w:type="spellEnd"/>
+        <w:t xml:space="preserve">React (o también llamado </w:t>
+      </w:r>
+      <w:r>
+        <w:rPr>
+          <w:rFonts w:ascii="Arial" w:hAnsi="Arial" w:cs="Arial"/>
+          <w:b/>
+          <w:bCs/>
+          <w:sz w:val="28"/>
+          <w:szCs w:val="28"/>
+        </w:rPr>
+        <w:t xml:space="preserve">React.js </w:t>
+      </w:r>
       <w:r>
         <w:rPr>
           <w:rFonts w:ascii="Arial" w:hAnsi="Arial" w:cs="Arial"/>
           <w:sz w:val="28"/>
           <w:szCs w:val="28"/>
         </w:rPr>
-        <w:t xml:space="preserve"> (o también llamado </w:t>
-      </w:r>
-      <w:r>
-        <w:rPr>
-          <w:rFonts w:ascii="Arial" w:hAnsi="Arial" w:cs="Arial"/>
-          <w:b/>
-          <w:bCs/>
-          <w:sz w:val="28"/>
-          <w:szCs w:val="28"/>
-        </w:rPr>
-        <w:t xml:space="preserve">React.js </w:t>
+        <w:t xml:space="preserve">o </w:t>
       </w:r>
       <w:r>
         <w:rPr>
@@ -310,25 +288,7 @@
           <w:sz w:val="28"/>
           <w:szCs w:val="28"/>
         </w:rPr>
-        <w:t xml:space="preserve">o </w:t>
-      </w:r>
-      <w:proofErr w:type="spellStart"/>
-      <w:r>
-        <w:rPr>
-          <w:rFonts w:ascii="Arial" w:hAnsi="Arial" w:cs="Arial"/>
-          <w:sz w:val="28"/>
-          <w:szCs w:val="28"/>
-        </w:rPr>
-        <w:t>ReactJS</w:t>
-      </w:r>
-      <w:proofErr w:type="spellEnd"/>
-      <w:r>
-        <w:rPr>
-          <w:rFonts w:ascii="Arial" w:hAnsi="Arial" w:cs="Arial"/>
-          <w:sz w:val="28"/>
-          <w:szCs w:val="28"/>
-        </w:rPr>
-        <w:t xml:space="preserve">) es una biblioteca </w:t>
+        <w:t xml:space="preserve">ReactJS) es una biblioteca </w:t>
       </w:r>
       <w:r>
         <w:rPr>
@@ -469,76 +429,55 @@
           <w:szCs w:val="28"/>
         </w:rPr>
       </w:pPr>
-      <w:proofErr w:type="spellStart"/>
       <w:r>
         <w:rPr>
           <w:rFonts w:ascii="Arial" w:hAnsi="Arial" w:cs="Arial"/>
           <w:sz w:val="28"/>
           <w:szCs w:val="28"/>
         </w:rPr>
-        <w:t>React</w:t>
-      </w:r>
-      <w:proofErr w:type="spellEnd"/>
+        <w:t xml:space="preserve">React combina HTML con la funcionalidad de JavaScript para crear su propio lenguaje de marcado llamado </w:t>
+      </w:r>
+      <w:r>
+        <w:rPr>
+          <w:rFonts w:ascii="Arial" w:hAnsi="Arial" w:cs="Arial"/>
+          <w:b/>
+          <w:bCs/>
+          <w:sz w:val="28"/>
+          <w:szCs w:val="28"/>
+        </w:rPr>
+        <w:t>JSX</w:t>
+      </w:r>
       <w:r>
         <w:rPr>
           <w:rFonts w:ascii="Arial" w:hAnsi="Arial" w:cs="Arial"/>
           <w:sz w:val="28"/>
           <w:szCs w:val="28"/>
         </w:rPr>
-        <w:t xml:space="preserve"> combina HTML con la funcionalidad de JavaScript para crear su propio lenguaje de marcado llamado </w:t>
-      </w:r>
-      <w:r>
-        <w:rPr>
-          <w:rFonts w:ascii="Arial" w:hAnsi="Arial" w:cs="Arial"/>
-          <w:b/>
-          <w:bCs/>
-          <w:sz w:val="28"/>
-          <w:szCs w:val="28"/>
-        </w:rPr>
-        <w:t>JSX</w:t>
-      </w:r>
-      <w:r>
+        <w:t>. Además, facilita la administración del flujo de datos a través de la aplicación.</w:t>
+      </w:r>
+    </w:p>
+    <w:p>
+      <w:pPr>
+        <w:pStyle w:val="Prrafodelista"/>
+        <w:spacing w:before="120"/>
+        <w:ind w:left="0" w:firstLine="426"/>
+        <w:contextualSpacing w:val="0"/>
+        <w:jc w:val="both"/>
         <w:rPr>
           <w:rFonts w:ascii="Arial" w:hAnsi="Arial" w:cs="Arial"/>
           <w:sz w:val="28"/>
           <w:szCs w:val="28"/>
         </w:rPr>
-        <w:t>. Además, facilita la administración del flujo de datos a través de la aplicación.</w:t>
-      </w:r>
-    </w:p>
-    <w:p>
-      <w:pPr>
-        <w:pStyle w:val="Prrafodelista"/>
-        <w:spacing w:before="120"/>
-        <w:ind w:left="0" w:firstLine="426"/>
-        <w:contextualSpacing w:val="0"/>
-        <w:jc w:val="both"/>
+      </w:pPr>
+      <w:r>
         <w:rPr>
           <w:rFonts w:ascii="Arial" w:hAnsi="Arial" w:cs="Arial"/>
           <w:sz w:val="28"/>
           <w:szCs w:val="28"/>
         </w:rPr>
-      </w:pPr>
-      <w:proofErr w:type="spellStart"/>
-      <w:r>
-        <w:rPr>
-          <w:rFonts w:ascii="Arial" w:hAnsi="Arial" w:cs="Arial"/>
-          <w:sz w:val="28"/>
-          <w:szCs w:val="28"/>
-        </w:rPr>
-        <w:t>React</w:t>
-      </w:r>
-      <w:proofErr w:type="spellEnd"/>
-      <w:r>
-        <w:rPr>
-          <w:rFonts w:ascii="Arial" w:hAnsi="Arial" w:cs="Arial"/>
-          <w:sz w:val="28"/>
-          <w:szCs w:val="28"/>
-        </w:rPr>
-        <w:t xml:space="preserve"> fue creado por </w:t>
+        <w:t xml:space="preserve">React fue creado por </w:t>
       </w:r>
       <w:hyperlink r:id="rId8" w:history="1">
-        <w:proofErr w:type="spellStart"/>
         <w:r>
           <w:rPr>
             <w:rStyle w:val="Hipervnculo"/>
@@ -548,55 +487,8 @@
             <w:sz w:val="28"/>
             <w:szCs w:val="28"/>
           </w:rPr>
-          <w:t>Jord</w:t>
+          <w:t>Jordan Walke</w:t>
         </w:r>
-        <w:r>
-          <w:rPr>
-            <w:rStyle w:val="Hipervnculo"/>
-            <w:rFonts w:ascii="Arial" w:hAnsi="Arial" w:cs="Arial"/>
-            <w:b/>
-            <w:bCs/>
-            <w:sz w:val="28"/>
-            <w:szCs w:val="28"/>
-          </w:rPr>
-          <w:t>a</w:t>
-        </w:r>
-        <w:r>
-          <w:rPr>
-            <w:rStyle w:val="Hipervnculo"/>
-            <w:rFonts w:ascii="Arial" w:hAnsi="Arial" w:cs="Arial"/>
-            <w:b/>
-            <w:bCs/>
-            <w:sz w:val="28"/>
-            <w:szCs w:val="28"/>
-          </w:rPr>
-          <w:t>n</w:t>
-        </w:r>
-        <w:proofErr w:type="spellEnd"/>
-        <w:r>
-          <w:rPr>
-            <w:rStyle w:val="Hipervnculo"/>
-            <w:rFonts w:ascii="Arial" w:hAnsi="Arial" w:cs="Arial"/>
-            <w:b/>
-            <w:bCs/>
-            <w:sz w:val="28"/>
-            <w:szCs w:val="28"/>
-          </w:rPr>
-          <w:t xml:space="preserve"> </w:t>
-        </w:r>
-        <w:proofErr w:type="spellStart"/>
-        <w:r>
-          <w:rPr>
-            <w:rStyle w:val="Hipervnculo"/>
-            <w:rFonts w:ascii="Arial" w:hAnsi="Arial" w:cs="Arial"/>
-            <w:b/>
-            <w:bCs/>
-            <w:sz w:val="28"/>
-            <w:szCs w:val="28"/>
-          </w:rPr>
-          <w:t>Walke</w:t>
-        </w:r>
-        <w:proofErr w:type="spellEnd"/>
       </w:hyperlink>
       <w:r>
         <w:rPr>
@@ -604,65 +496,61 @@
           <w:sz w:val="28"/>
           <w:szCs w:val="28"/>
         </w:rPr>
-        <w:t xml:space="preserve">, un ingeniero de software de Facebook, quien liberó un primer prototipo de </w:t>
-      </w:r>
-      <w:proofErr w:type="spellStart"/>
-      <w:r>
+        <w:t>, un ingeniero de software de Facebook, quien liberó un primer prototipo de React llamado "FaxJS".</w:t>
+      </w:r>
+    </w:p>
+    <w:p>
+      <w:pPr>
+        <w:pStyle w:val="Prrafodelista"/>
+        <w:spacing w:before="120"/>
+        <w:ind w:left="0" w:firstLine="426"/>
+        <w:contextualSpacing w:val="0"/>
+        <w:jc w:val="both"/>
         <w:rPr>
           <w:rFonts w:ascii="Arial" w:hAnsi="Arial" w:cs="Arial"/>
           <w:sz w:val="28"/>
           <w:szCs w:val="28"/>
         </w:rPr>
-        <w:t>React</w:t>
-      </w:r>
-      <w:proofErr w:type="spellEnd"/>
+      </w:pPr>
       <w:r>
         <w:rPr>
           <w:rFonts w:ascii="Arial" w:hAnsi="Arial" w:cs="Arial"/>
           <w:sz w:val="28"/>
           <w:szCs w:val="28"/>
         </w:rPr>
-        <w:t xml:space="preserve"> llamado "</w:t>
-      </w:r>
-      <w:proofErr w:type="spellStart"/>
+        <w:t>Este fue influenciado por</w:t>
+      </w:r>
       <w:r>
         <w:rPr>
           <w:rFonts w:ascii="Arial" w:hAnsi="Arial" w:cs="Arial"/>
           <w:sz w:val="28"/>
           <w:szCs w:val="28"/>
         </w:rPr>
-        <w:t>FaxJS</w:t>
-      </w:r>
-      <w:proofErr w:type="spellEnd"/>
+        <w:t xml:space="preserve"> XHP </w:t>
+      </w:r>
       <w:r>
         <w:rPr>
           <w:rFonts w:ascii="Arial" w:hAnsi="Arial" w:cs="Arial"/>
           <w:sz w:val="28"/>
           <w:szCs w:val="28"/>
         </w:rPr>
-        <w:t>".</w:t>
-      </w:r>
-    </w:p>
-    <w:p>
-      <w:pPr>
-        <w:pStyle w:val="Prrafodelista"/>
-        <w:spacing w:before="120"/>
-        <w:ind w:left="0" w:firstLine="426"/>
-        <w:contextualSpacing w:val="0"/>
-        <w:jc w:val="both"/>
+        <w:t>de</w:t>
+      </w:r>
+      <w:r>
         <w:rPr>
           <w:rFonts w:ascii="Arial" w:hAnsi="Arial" w:cs="Arial"/>
           <w:sz w:val="28"/>
           <w:szCs w:val="28"/>
         </w:rPr>
-      </w:pPr>
+        <w:t xml:space="preserve"> HTML</w:t>
+      </w:r>
       <w:r>
         <w:rPr>
           <w:rFonts w:ascii="Arial" w:hAnsi="Arial" w:cs="Arial"/>
           <w:sz w:val="28"/>
           <w:szCs w:val="28"/>
         </w:rPr>
-        <w:t>Este fue influenciado por</w:t>
+        <w:t> una librería de componentes para </w:t>
       </w:r>
       <w:r>
         <w:rPr>
@@ -670,7 +558,7 @@
           <w:sz w:val="28"/>
           <w:szCs w:val="28"/>
         </w:rPr>
-        <w:t xml:space="preserve"> XHP </w:t>
+        <w:t>PHP</w:t>
       </w:r>
       <w:r>
         <w:rPr>
@@ -678,7 +566,7 @@
           <w:sz w:val="28"/>
           <w:szCs w:val="28"/>
         </w:rPr>
-        <w:t>de</w:t>
+        <w:t>. Este fue usado por primera vez en el Feed de Noticias de Facebook en 2011 y después en </w:t>
       </w:r>
       <w:r>
         <w:rPr>
@@ -686,7 +574,7 @@
           <w:sz w:val="28"/>
           <w:szCs w:val="28"/>
         </w:rPr>
-        <w:t xml:space="preserve"> HTML</w:t>
+        <w:t>Instagram</w:t>
       </w:r>
       <w:r>
         <w:rPr>
@@ -694,7 +582,7 @@
           <w:sz w:val="28"/>
           <w:szCs w:val="28"/>
         </w:rPr>
-        <w:t> una librería de componentes para </w:t>
+        <w:t> en 2012</w:t>
       </w:r>
       <w:r>
         <w:rPr>
@@ -702,7 +590,7 @@
           <w:sz w:val="28"/>
           <w:szCs w:val="28"/>
         </w:rPr>
-        <w:t>PHP</w:t>
+        <w:t>.</w:t>
       </w:r>
       <w:r>
         <w:rPr>
@@ -710,57 +598,89 @@
           <w:sz w:val="28"/>
           <w:szCs w:val="28"/>
         </w:rPr>
-        <w:t xml:space="preserve">. Este fue usado por primera vez en el </w:t>
-      </w:r>
-      <w:proofErr w:type="spellStart"/>
-      <w:r>
+        <w:t xml:space="preserve"> </w:t>
+      </w:r>
+    </w:p>
+    <w:p>
+      <w:pPr>
+        <w:pStyle w:val="Prrafodelista"/>
+        <w:spacing w:before="120"/>
+        <w:ind w:left="0" w:firstLine="426"/>
+        <w:contextualSpacing w:val="0"/>
+        <w:jc w:val="both"/>
         <w:rPr>
           <w:rFonts w:ascii="Arial" w:hAnsi="Arial" w:cs="Arial"/>
           <w:sz w:val="28"/>
           <w:szCs w:val="28"/>
         </w:rPr>
-        <w:t>Feed</w:t>
-      </w:r>
-      <w:proofErr w:type="spellEnd"/>
-      <w:r>
+      </w:pPr>
+    </w:p>
+    <w:p>
+      <w:pPr>
+        <w:pStyle w:val="Prrafodelista"/>
+        <w:spacing w:before="120"/>
+        <w:ind w:left="0" w:firstLine="426"/>
+        <w:contextualSpacing w:val="0"/>
+        <w:jc w:val="both"/>
         <w:rPr>
           <w:rFonts w:ascii="Arial" w:hAnsi="Arial" w:cs="Arial"/>
           <w:sz w:val="28"/>
           <w:szCs w:val="28"/>
         </w:rPr>
-        <w:t xml:space="preserve"> de Noticias de Facebook en 2011 y después en </w:t>
-      </w:r>
+      </w:pPr>
       <w:r>
         <w:rPr>
           <w:rFonts w:ascii="Arial" w:hAnsi="Arial" w:cs="Arial"/>
+          <w:noProof/>
           <w:sz w:val="28"/>
           <w:szCs w:val="28"/>
         </w:rPr>
-        <w:t>Instagram</w:t>
-      </w:r>
-      <w:r>
-        <w:rPr>
-          <w:rFonts w:ascii="Arial" w:hAnsi="Arial" w:cs="Arial"/>
-          <w:sz w:val="28"/>
-          <w:szCs w:val="28"/>
-        </w:rPr>
-        <w:t> en 2012</w:t>
-      </w:r>
-      <w:r>
-        <w:rPr>
-          <w:rFonts w:ascii="Arial" w:hAnsi="Arial" w:cs="Arial"/>
-          <w:sz w:val="28"/>
-          <w:szCs w:val="28"/>
-        </w:rPr>
-        <w:t>.</w:t>
-      </w:r>
-      <w:r>
-        <w:rPr>
-          <w:rFonts w:ascii="Arial" w:hAnsi="Arial" w:cs="Arial"/>
-          <w:sz w:val="28"/>
-          <w:szCs w:val="28"/>
-        </w:rPr>
-        <w:t xml:space="preserve"> </w:t>
+        <w:drawing>
+          <wp:inline distT="0" distB="0" distL="0" distR="0" wp14:anchorId="74091AC2" wp14:editId="017090C1">
+            <wp:extent cx="4887274" cy="2822221"/>
+            <wp:effectExtent l="0" t="0" r="8890" b="0"/>
+            <wp:docPr id="1276248012" name="Imagen 1"/>
+            <wp:cNvGraphicFramePr>
+              <a:graphicFrameLocks xmlns:a="http://schemas.openxmlformats.org/drawingml/2006/main" noChangeAspect="1"/>
+            </wp:cNvGraphicFramePr>
+            <a:graphic xmlns:a="http://schemas.openxmlformats.org/drawingml/2006/main">
+              <a:graphicData uri="http://schemas.openxmlformats.org/drawingml/2006/picture">
+                <pic:pic xmlns:pic="http://schemas.openxmlformats.org/drawingml/2006/picture">
+                  <pic:nvPicPr>
+                    <pic:cNvPr id="1276248012" name="Imagen 1"/>
+                    <pic:cNvPicPr>
+                      <a:picLocks noChangeAspect="1"/>
+                    </pic:cNvPicPr>
+                  </pic:nvPicPr>
+                  <pic:blipFill>
+                    <a:blip r:embed="rId9" cstate="print">
+                      <a:extLst>
+                        <a:ext uri="{28A0092B-C50C-407E-A947-70E740481C1C}">
+                          <a14:useLocalDpi xmlns:a14="http://schemas.microsoft.com/office/drawing/2010/main" val="0"/>
+                        </a:ext>
+                        <a:ext uri="{837473B0-CC2E-450A-ABE3-18F120FF3D39}">
+                          <a1611:picAttrSrcUrl xmlns:a1611="http://schemas.microsoft.com/office/drawing/2016/11/main" r:id="rId10"/>
+                        </a:ext>
+                      </a:extLst>
+                    </a:blip>
+                    <a:stretch>
+                      <a:fillRect/>
+                    </a:stretch>
+                  </pic:blipFill>
+                  <pic:spPr>
+                    <a:xfrm>
+                      <a:off x="0" y="0"/>
+                      <a:ext cx="4887274" cy="2822221"/>
+                    </a:xfrm>
+                    <a:prstGeom prst="rect">
+                      <a:avLst/>
+                    </a:prstGeom>
+                  </pic:spPr>
+                </pic:pic>
+              </a:graphicData>
+            </a:graphic>
+          </wp:inline>
+        </w:drawing>
       </w:r>
     </w:p>
     <w:p>
@@ -863,23 +783,7 @@
           <w:sz w:val="32"/>
           <w:szCs w:val="32"/>
         </w:rPr>
-        <w:t xml:space="preserve">HTML Y JavaScript que hace más fácil describir cómo debería verse la interfaz de usuario en </w:t>
-      </w:r>
-      <w:proofErr w:type="spellStart"/>
-      <w:r>
-        <w:rPr>
-          <w:sz w:val="32"/>
-          <w:szCs w:val="32"/>
-        </w:rPr>
-        <w:t>React</w:t>
-      </w:r>
-      <w:proofErr w:type="spellEnd"/>
-      <w:r>
-        <w:rPr>
-          <w:sz w:val="32"/>
-          <w:szCs w:val="32"/>
-        </w:rPr>
-        <w:t>.</w:t>
+        <w:t>HTML Y JavaScript que hace más fácil describir cómo debería verse la interfaz de usuario en React.</w:t>
       </w:r>
     </w:p>
     <w:p>
@@ -993,7 +897,7 @@
     <w:p>
       <w:pPr>
         <w:spacing w:before="120"/>
-        <w:ind w:left="491"/>
+        <w:ind w:left="284"/>
         <w:jc w:val="both"/>
         <w:rPr>
           <w:b/>
@@ -1011,9 +915,9 @@
           <w:szCs w:val="32"/>
         </w:rPr>
         <w:drawing>
-          <wp:inline distT="0" distB="0" distL="0" distR="0" wp14:anchorId="7DA05406" wp14:editId="77A88624">
-            <wp:extent cx="4512734" cy="1785257"/>
-            <wp:effectExtent l="0" t="0" r="2540" b="5715"/>
+          <wp:inline distT="0" distB="0" distL="0" distR="0" wp14:anchorId="7DA05406" wp14:editId="37BFAFFD">
+            <wp:extent cx="3755572" cy="1485721"/>
+            <wp:effectExtent l="0" t="0" r="0" b="635"/>
             <wp:docPr id="610573646" name="Imagen 1"/>
             <wp:cNvGraphicFramePr>
               <a:graphicFrameLocks xmlns:a="http://schemas.openxmlformats.org/drawingml/2006/main" noChangeAspect="1"/>
@@ -1026,7 +930,7 @@
                     <pic:cNvPicPr/>
                   </pic:nvPicPr>
                   <pic:blipFill>
-                    <a:blip r:embed="rId9">
+                    <a:blip r:embed="rId11">
                       <a:extLst>
                         <a:ext uri="{28A0092B-C50C-407E-A947-70E740481C1C}">
                           <a14:useLocalDpi xmlns:a14="http://schemas.microsoft.com/office/drawing/2010/main" val="0"/>
@@ -1040,7 +944,7 @@
                   <pic:spPr>
                     <a:xfrm>
                       <a:off x="0" y="0"/>
-                      <a:ext cx="4523092" cy="1789355"/>
+                      <a:ext cx="3783672" cy="1496837"/>
                     </a:xfrm>
                     <a:prstGeom prst="rect">
                       <a:avLst/>
@@ -1084,27 +988,200 @@
       <w:pPr>
         <w:pStyle w:val="Prrafodelista"/>
         <w:numPr>
-          <w:ilvl w:val="0"/>
+          <w:ilvl w:val="1"/>
           <w:numId w:val="2"/>
         </w:numPr>
         <w:spacing w:before="120"/>
-        <w:ind w:left="567"/>
-        <w:jc w:val="both"/>
-        <w:rPr>
-          <w:b/>
-          <w:bCs/>
-          <w:sz w:val="32"/>
-          <w:szCs w:val="32"/>
-        </w:rPr>
-      </w:pPr>
-      <w:r>
-        <w:rPr>
-          <w:b/>
-          <w:bCs/>
-          <w:sz w:val="32"/>
-          <w:szCs w:val="32"/>
-        </w:rPr>
-        <w:t>Expresiones JavaScript embebidas</w:t>
+        <w:ind w:left="851"/>
+        <w:rPr>
+          <w:b/>
+          <w:bCs/>
+          <w:sz w:val="32"/>
+          <w:szCs w:val="32"/>
+        </w:rPr>
+      </w:pPr>
+      <w:r>
+        <w:rPr>
+          <w:sz w:val="32"/>
+          <w:szCs w:val="32"/>
+        </w:rPr>
+        <w:t xml:space="preserve">En React se utiliza </w:t>
+      </w:r>
+      <w:r>
+        <w:rPr>
+          <w:b/>
+          <w:bCs/>
+          <w:sz w:val="32"/>
+          <w:szCs w:val="32"/>
+        </w:rPr>
+        <w:t>className</w:t>
+      </w:r>
+      <w:r>
+        <w:rPr>
+          <w:sz w:val="32"/>
+          <w:szCs w:val="32"/>
+        </w:rPr>
+        <w:t xml:space="preserve"> en lugar de </w:t>
+      </w:r>
+      <w:r>
+        <w:rPr>
+          <w:b/>
+          <w:bCs/>
+          <w:sz w:val="32"/>
+          <w:szCs w:val="32"/>
+        </w:rPr>
+        <w:t>class</w:t>
+      </w:r>
+      <w:r>
+        <w:rPr>
+          <w:sz w:val="32"/>
+          <w:szCs w:val="32"/>
+        </w:rPr>
+        <w:t xml:space="preserve"> de HTML, porque </w:t>
+      </w:r>
+      <w:r>
+        <w:rPr>
+          <w:b/>
+          <w:bCs/>
+          <w:sz w:val="32"/>
+          <w:szCs w:val="32"/>
+        </w:rPr>
+        <w:t>class</w:t>
+      </w:r>
+      <w:r>
+        <w:rPr>
+          <w:sz w:val="32"/>
+          <w:szCs w:val="32"/>
+        </w:rPr>
+        <w:t xml:space="preserve"> es una palabra reservada en </w:t>
+      </w:r>
+      <w:r>
+        <w:rPr>
+          <w:b/>
+          <w:bCs/>
+          <w:sz w:val="32"/>
+          <w:szCs w:val="32"/>
+        </w:rPr>
+        <w:t>JavaScript</w:t>
+      </w:r>
+      <w:r>
+        <w:rPr>
+          <w:sz w:val="32"/>
+          <w:szCs w:val="32"/>
+        </w:rPr>
+        <w:t>.</w:t>
+      </w:r>
+    </w:p>
+    <w:p>
+      <w:pPr>
+        <w:pStyle w:val="Prrafodelista"/>
+        <w:numPr>
+          <w:ilvl w:val="1"/>
+          <w:numId w:val="2"/>
+        </w:numPr>
+        <w:spacing w:before="120"/>
+        <w:ind w:left="851"/>
+        <w:rPr>
+          <w:b/>
+          <w:bCs/>
+          <w:sz w:val="32"/>
+          <w:szCs w:val="32"/>
+        </w:rPr>
+      </w:pPr>
+      <w:r>
+        <w:rPr>
+          <w:sz w:val="32"/>
+          <w:szCs w:val="32"/>
+        </w:rPr>
+        <w:t xml:space="preserve">En React se utiliza </w:t>
+      </w:r>
+      <w:r>
+        <w:rPr>
+          <w:b/>
+          <w:bCs/>
+          <w:sz w:val="32"/>
+          <w:szCs w:val="32"/>
+        </w:rPr>
+        <w:t>htmlFor</w:t>
+      </w:r>
+      <w:r>
+        <w:rPr>
+          <w:sz w:val="32"/>
+          <w:szCs w:val="32"/>
+        </w:rPr>
+        <w:t xml:space="preserve"> en lugar de </w:t>
+      </w:r>
+      <w:r>
+        <w:rPr>
+          <w:b/>
+          <w:bCs/>
+          <w:sz w:val="32"/>
+          <w:szCs w:val="32"/>
+        </w:rPr>
+        <w:t>for</w:t>
+      </w:r>
+      <w:r>
+        <w:rPr>
+          <w:sz w:val="32"/>
+          <w:szCs w:val="32"/>
+        </w:rPr>
+        <w:t>.</w:t>
+      </w:r>
+    </w:p>
+    <w:p>
+      <w:pPr>
+        <w:pStyle w:val="Prrafodelista"/>
+        <w:numPr>
+          <w:ilvl w:val="1"/>
+          <w:numId w:val="2"/>
+        </w:numPr>
+        <w:spacing w:before="120"/>
+        <w:ind w:left="851"/>
+        <w:rPr>
+          <w:b/>
+          <w:bCs/>
+          <w:sz w:val="32"/>
+          <w:szCs w:val="32"/>
+        </w:rPr>
+      </w:pPr>
+      <w:r>
+        <w:rPr>
+          <w:sz w:val="32"/>
+          <w:szCs w:val="32"/>
+        </w:rPr>
+        <w:t xml:space="preserve">Los atributos usan camelCase: </w:t>
+      </w:r>
+      <w:r>
+        <w:rPr>
+          <w:b/>
+          <w:bCs/>
+          <w:sz w:val="32"/>
+          <w:szCs w:val="32"/>
+        </w:rPr>
+        <w:t>onClick</w:t>
+      </w:r>
+      <w:r>
+        <w:rPr>
+          <w:sz w:val="32"/>
+          <w:szCs w:val="32"/>
+        </w:rPr>
+        <w:t xml:space="preserve"> en lugar de </w:t>
+      </w:r>
+      <w:r>
+        <w:rPr>
+          <w:b/>
+          <w:bCs/>
+          <w:sz w:val="32"/>
+          <w:szCs w:val="32"/>
+        </w:rPr>
+        <w:t>onclick</w:t>
+      </w:r>
+      <w:r>
+        <w:rPr>
+          <w:sz w:val="32"/>
+          <w:szCs w:val="32"/>
+        </w:rPr>
+        <w:t>.</w:t>
       </w:r>
     </w:p>
     <w:p>
@@ -1131,8 +1208,87 @@
           <w:sz w:val="32"/>
           <w:szCs w:val="32"/>
         </w:rPr>
-        <w:t>Componentes personalizados</w:t>
-      </w:r>
+        <w:t>Expresiones JavaScript embebidas</w:t>
+      </w:r>
+    </w:p>
+    <w:p>
+      <w:pPr>
+        <w:pStyle w:val="Prrafodelista"/>
+        <w:spacing w:before="120"/>
+        <w:ind w:left="284"/>
+        <w:jc w:val="both"/>
+        <w:rPr>
+          <w:b/>
+          <w:bCs/>
+          <w:sz w:val="32"/>
+          <w:szCs w:val="32"/>
+        </w:rPr>
+      </w:pPr>
+      <w:r>
+        <w:rPr>
+          <w:b/>
+          <w:bCs/>
+          <w:noProof/>
+          <w:sz w:val="32"/>
+          <w:szCs w:val="32"/>
+        </w:rPr>
+        <w:drawing>
+          <wp:inline distT="0" distB="0" distL="0" distR="0" wp14:anchorId="33C7EF81" wp14:editId="1CA79F9D">
+            <wp:extent cx="5400040" cy="1488440"/>
+            <wp:effectExtent l="0" t="0" r="0" b="0"/>
+            <wp:docPr id="1322804862" name="Imagen 1"/>
+            <wp:cNvGraphicFramePr>
+              <a:graphicFrameLocks xmlns:a="http://schemas.openxmlformats.org/drawingml/2006/main" noChangeAspect="1"/>
+            </wp:cNvGraphicFramePr>
+            <a:graphic xmlns:a="http://schemas.openxmlformats.org/drawingml/2006/main">
+              <a:graphicData uri="http://schemas.openxmlformats.org/drawingml/2006/picture">
+                <pic:pic xmlns:pic="http://schemas.openxmlformats.org/drawingml/2006/picture">
+                  <pic:nvPicPr>
+                    <pic:cNvPr id="1322804862" name="Imagen 1322804862"/>
+                    <pic:cNvPicPr/>
+                  </pic:nvPicPr>
+                  <pic:blipFill>
+                    <a:blip r:embed="rId12">
+                      <a:extLst>
+                        <a:ext uri="{28A0092B-C50C-407E-A947-70E740481C1C}">
+                          <a14:useLocalDpi xmlns:a14="http://schemas.microsoft.com/office/drawing/2010/main" val="0"/>
+                        </a:ext>
+                      </a:extLst>
+                    </a:blip>
+                    <a:stretch>
+                      <a:fillRect/>
+                    </a:stretch>
+                  </pic:blipFill>
+                  <pic:spPr>
+                    <a:xfrm>
+                      <a:off x="0" y="0"/>
+                      <a:ext cx="5400040" cy="1488440"/>
+                    </a:xfrm>
+                    <a:prstGeom prst="rect">
+                      <a:avLst/>
+                    </a:prstGeom>
+                  </pic:spPr>
+                </pic:pic>
+              </a:graphicData>
+            </a:graphic>
+          </wp:inline>
+        </w:drawing>
+      </w:r>
+    </w:p>
+    <w:p>
+      <w:pPr>
+        <w:pStyle w:val="Prrafodelista"/>
+        <w:spacing w:before="120"/>
+        <w:ind w:left="567"/>
+        <w:contextualSpacing w:val="0"/>
+        <w:jc w:val="both"/>
+        <w:rPr>
+          <w:b/>
+          <w:bCs/>
+          <w:sz w:val="32"/>
+          <w:szCs w:val="32"/>
+        </w:rPr>
+      </w:pPr>
     </w:p>
     <w:p>
       <w:pPr>
@@ -1142,6 +1298,112 @@
           <w:numId w:val="2"/>
         </w:numPr>
         <w:spacing w:before="120"/>
+        <w:ind w:left="142" w:firstLine="65"/>
+        <w:jc w:val="both"/>
+        <w:rPr>
+          <w:b/>
+          <w:bCs/>
+          <w:sz w:val="32"/>
+          <w:szCs w:val="32"/>
+        </w:rPr>
+      </w:pPr>
+      <w:r>
+        <w:rPr>
+          <w:b/>
+          <w:bCs/>
+          <w:sz w:val="32"/>
+          <w:szCs w:val="32"/>
+        </w:rPr>
+        <w:lastRenderedPageBreak/>
+        <w:t>Componentes personalizados</w:t>
+      </w:r>
+      <w:r>
+        <w:rPr>
+          <w:sz w:val="32"/>
+          <w:szCs w:val="32"/>
+        </w:rPr>
+        <w:t xml:space="preserve">: </w:t>
+      </w:r>
+      <w:r>
+        <w:rPr>
+          <w:sz w:val="32"/>
+          <w:szCs w:val="32"/>
+        </w:rPr>
+        <w:t>En JSX puedes usar componentes React como si fueran etiquetas HTML:</w:t>
+      </w:r>
+    </w:p>
+    <w:p>
+      <w:pPr>
+        <w:spacing w:before="120"/>
+        <w:ind w:left="284"/>
+        <w:jc w:val="both"/>
+        <w:rPr>
+          <w:sz w:val="32"/>
+          <w:szCs w:val="32"/>
+          <w:lang w:val="en-GB"/>
+        </w:rPr>
+      </w:pPr>
+      <w:r>
+        <w:rPr>
+          <w:sz w:val="32"/>
+          <w:szCs w:val="32"/>
+          <w:lang w:val="en-GB"/>
+        </w:rPr>
+        <w:t>&lt;MiComponente /&gt;</w:t>
+      </w:r>
+    </w:p>
+    <w:p>
+      <w:pPr>
+        <w:spacing w:before="120"/>
+        <w:ind w:left="284"/>
+        <w:jc w:val="both"/>
+        <w:rPr>
+          <w:sz w:val="32"/>
+          <w:szCs w:val="32"/>
+          <w:lang w:val="en-GB"/>
+        </w:rPr>
+      </w:pPr>
+      <w:r>
+        <w:rPr>
+          <w:sz w:val="32"/>
+          <w:szCs w:val="32"/>
+          <w:lang w:val="en-GB"/>
+        </w:rPr>
+        <w:t>&lt;Button color=”blue” onClick=</w:t>
+      </w:r>
+      <w:r>
+        <w:rPr>
+          <w:sz w:val="32"/>
+          <w:szCs w:val="32"/>
+          <w:lang w:val="en-GB"/>
+        </w:rPr>
+        <w:t>{</w:t>
+      </w:r>
+      <w:r>
+        <w:rPr>
+          <w:sz w:val="32"/>
+          <w:szCs w:val="32"/>
+          <w:lang w:val="en-GB"/>
+        </w:rPr>
+        <w:t>h</w:t>
+      </w:r>
+      <w:r>
+        <w:rPr>
+          <w:sz w:val="32"/>
+          <w:szCs w:val="32"/>
+          <w:lang w:val="en-GB"/>
+        </w:rPr>
+        <w:t>andleClick} /&gt;</w:t>
+      </w:r>
+    </w:p>
+    <w:p>
+      <w:pPr>
+        <w:pStyle w:val="Prrafodelista"/>
+        <w:numPr>
+          <w:ilvl w:val="0"/>
+          <w:numId w:val="2"/>
+        </w:numPr>
+        <w:spacing w:before="120"/>
         <w:ind w:left="567"/>
         <w:jc w:val="both"/>
         <w:rPr>
@@ -1160,6 +1422,102 @@
         </w:rPr>
         <w:t>Debe tener un elemento padre</w:t>
       </w:r>
+      <w:r>
+        <w:rPr>
+          <w:b/>
+          <w:bCs/>
+          <w:sz w:val="32"/>
+          <w:szCs w:val="32"/>
+        </w:rPr>
+        <w:t xml:space="preserve">: </w:t>
+      </w:r>
+      <w:r>
+        <w:rPr>
+          <w:sz w:val="32"/>
+          <w:szCs w:val="32"/>
+        </w:rPr>
+        <w:t>Ejemplo:</w:t>
+      </w:r>
+    </w:p>
+    <w:p>
+      <w:pPr>
+        <w:pStyle w:val="Prrafodelista"/>
+        <w:spacing w:before="120"/>
+        <w:ind w:left="284"/>
+        <w:contextualSpacing w:val="0"/>
+        <w:jc w:val="both"/>
+        <w:rPr>
+          <w:b/>
+          <w:bCs/>
+          <w:sz w:val="32"/>
+          <w:szCs w:val="32"/>
+        </w:rPr>
+      </w:pPr>
+      <w:r>
+        <w:rPr>
+          <w:b/>
+          <w:bCs/>
+          <w:noProof/>
+          <w:sz w:val="32"/>
+          <w:szCs w:val="32"/>
+        </w:rPr>
+        <w:drawing>
+          <wp:inline distT="0" distB="0" distL="0" distR="0" wp14:anchorId="7D90B8D2" wp14:editId="324B8F9A">
+            <wp:extent cx="5083109" cy="2416629"/>
+            <wp:effectExtent l="0" t="0" r="3810" b="3175"/>
+            <wp:docPr id="970513083" name="Imagen 2"/>
+            <wp:cNvGraphicFramePr>
+              <a:graphicFrameLocks xmlns:a="http://schemas.openxmlformats.org/drawingml/2006/main" noChangeAspect="1"/>
+            </wp:cNvGraphicFramePr>
+            <a:graphic xmlns:a="http://schemas.openxmlformats.org/drawingml/2006/main">
+              <a:graphicData uri="http://schemas.openxmlformats.org/drawingml/2006/picture">
+                <pic:pic xmlns:pic="http://schemas.openxmlformats.org/drawingml/2006/picture">
+                  <pic:nvPicPr>
+                    <pic:cNvPr id="970513083" name="Imagen 970513083"/>
+                    <pic:cNvPicPr/>
+                  </pic:nvPicPr>
+                  <pic:blipFill>
+                    <a:blip r:embed="rId13">
+                      <a:extLst>
+                        <a:ext uri="{28A0092B-C50C-407E-A947-70E740481C1C}">
+                          <a14:useLocalDpi xmlns:a14="http://schemas.microsoft.com/office/drawing/2010/main" val="0"/>
+                        </a:ext>
+                      </a:extLst>
+                    </a:blip>
+                    <a:stretch>
+                      <a:fillRect/>
+                    </a:stretch>
+                  </pic:blipFill>
+                  <pic:spPr>
+                    <a:xfrm>
+                      <a:off x="0" y="0"/>
+                      <a:ext cx="5121116" cy="2434698"/>
+                    </a:xfrm>
+                    <a:prstGeom prst="rect">
+                      <a:avLst/>
+                    </a:prstGeom>
+                  </pic:spPr>
+                </pic:pic>
+              </a:graphicData>
+            </a:graphic>
+          </wp:inline>
+        </w:drawing>
+      </w:r>
+    </w:p>
+    <w:p>
+      <w:pPr>
+        <w:pStyle w:val="Prrafodelista"/>
+        <w:spacing w:before="120"/>
+        <w:ind w:left="284"/>
+        <w:contextualSpacing w:val="0"/>
+        <w:jc w:val="both"/>
+        <w:rPr>
+          <w:b/>
+          <w:bCs/>
+          <w:sz w:val="32"/>
+          <w:szCs w:val="32"/>
+        </w:rPr>
+      </w:pPr>
       <w:r>
         <w:rPr>
           <w:b/>
@@ -1229,19 +1587,55 @@
           <w:sz w:val="32"/>
           <w:szCs w:val="32"/>
         </w:rPr>
-        <w:t xml:space="preserve"> ¿Qué es Virtual DOM y porqué es importante en </w:t>
-      </w:r>
-      <w:proofErr w:type="spellStart"/>
-      <w:r>
-        <w:rPr>
-          <w:b/>
-          <w:bCs/>
-          <w:sz w:val="32"/>
-          <w:szCs w:val="32"/>
-        </w:rPr>
-        <w:t>React</w:t>
-      </w:r>
-      <w:proofErr w:type="spellEnd"/>
+        <w:t xml:space="preserve"> ¿Qué es Virtual DOM y porqué es importante en React?</w:t>
+      </w:r>
+    </w:p>
+    <w:p>
+      <w:pPr>
+        <w:ind w:firstLine="426"/>
+        <w:jc w:val="both"/>
+        <w:rPr>
+          <w:sz w:val="32"/>
+          <w:szCs w:val="32"/>
+        </w:rPr>
+      </w:pPr>
+      <w:r>
+        <w:rPr>
+          <w:sz w:val="32"/>
+          <w:szCs w:val="32"/>
+        </w:rPr>
+        <w:t>El Virtual DOM es una representación en memoria (como una copia ligera) del DOM real de la página web. Es básicamente un objeto JavaScript que describe cómo debería verse la interfaz de usuario, pero no es el DOM que el navegador realmente renderiza.</w:t>
+      </w:r>
+    </w:p>
+    <w:p>
+      <w:pPr>
+        <w:ind w:firstLine="426"/>
+        <w:jc w:val="both"/>
+        <w:rPr>
+          <w:b/>
+          <w:bCs/>
+          <w:sz w:val="32"/>
+          <w:szCs w:val="32"/>
+        </w:rPr>
+      </w:pPr>
+      <w:r>
+        <w:rPr>
+          <w:b/>
+          <w:bCs/>
+          <w:sz w:val="32"/>
+          <w:szCs w:val="32"/>
+        </w:rPr>
+        <w:t>¿</w:t>
+      </w:r>
+      <w:r>
+        <w:rPr>
+          <w:b/>
+          <w:bCs/>
+          <w:sz w:val="32"/>
+          <w:szCs w:val="32"/>
+        </w:rPr>
+        <w:t>Por qué es tan importante</w:t>
+      </w:r>
       <w:r>
         <w:rPr>
           <w:b/>
@@ -1250,6 +1644,890 @@
           <w:szCs w:val="32"/>
         </w:rPr>
         <w:t>?</w:t>
+      </w:r>
+    </w:p>
+    <w:p>
+      <w:pPr>
+        <w:pStyle w:val="Prrafodelista"/>
+        <w:numPr>
+          <w:ilvl w:val="0"/>
+          <w:numId w:val="3"/>
+        </w:numPr>
+        <w:spacing w:before="120"/>
+        <w:ind w:left="284" w:firstLine="505"/>
+        <w:contextualSpacing w:val="0"/>
+        <w:jc w:val="both"/>
+        <w:rPr>
+          <w:b/>
+          <w:bCs/>
+          <w:sz w:val="32"/>
+          <w:szCs w:val="32"/>
+        </w:rPr>
+      </w:pPr>
+      <w:r>
+        <w:rPr>
+          <w:b/>
+          <w:bCs/>
+          <w:sz w:val="32"/>
+          <w:szCs w:val="32"/>
+        </w:rPr>
+        <w:t>El DOM real es lento,</w:t>
+      </w:r>
+      <w:r>
+        <w:rPr>
+          <w:sz w:val="32"/>
+          <w:szCs w:val="32"/>
+        </w:rPr>
+        <w:t xml:space="preserve"> manipular el DOM directamente es costoso</w:t>
+      </w:r>
+      <w:r>
+        <w:rPr>
+          <w:sz w:val="32"/>
+          <w:szCs w:val="32"/>
+        </w:rPr>
+        <w:t xml:space="preserve"> computacionalmente. Cada vez que cambias algo en el DOM, el navegador tiene que </w:t>
+      </w:r>
+      <w:r>
+        <w:rPr>
+          <w:b/>
+          <w:bCs/>
+          <w:sz w:val="32"/>
+          <w:szCs w:val="32"/>
+        </w:rPr>
+        <w:t>recalcular estilos</w:t>
+      </w:r>
+      <w:r>
+        <w:rPr>
+          <w:sz w:val="32"/>
+          <w:szCs w:val="32"/>
+        </w:rPr>
+        <w:t>, reorganizar elementos (</w:t>
+      </w:r>
+      <w:r>
+        <w:rPr>
+          <w:b/>
+          <w:bCs/>
+          <w:sz w:val="32"/>
+          <w:szCs w:val="32"/>
+        </w:rPr>
+        <w:t>reflow</w:t>
+      </w:r>
+      <w:r>
+        <w:rPr>
+          <w:sz w:val="32"/>
+          <w:szCs w:val="32"/>
+        </w:rPr>
+        <w:t>) y repintar la página (</w:t>
+      </w:r>
+      <w:r>
+        <w:rPr>
+          <w:b/>
+          <w:bCs/>
+          <w:sz w:val="32"/>
+          <w:szCs w:val="32"/>
+        </w:rPr>
+        <w:t>repaint</w:t>
+      </w:r>
+      <w:r>
+        <w:rPr>
+          <w:sz w:val="32"/>
+          <w:szCs w:val="32"/>
+        </w:rPr>
+        <w:t>).</w:t>
+      </w:r>
+    </w:p>
+    <w:p>
+      <w:pPr>
+        <w:pStyle w:val="Prrafodelista"/>
+        <w:numPr>
+          <w:ilvl w:val="0"/>
+          <w:numId w:val="3"/>
+        </w:numPr>
+        <w:ind w:left="284" w:firstLine="502"/>
+        <w:jc w:val="both"/>
+        <w:rPr>
+          <w:b/>
+          <w:bCs/>
+          <w:sz w:val="32"/>
+          <w:szCs w:val="32"/>
+        </w:rPr>
+      </w:pPr>
+      <w:r>
+        <w:rPr>
+          <w:b/>
+          <w:bCs/>
+          <w:sz w:val="32"/>
+          <w:szCs w:val="32"/>
+        </w:rPr>
+        <w:t>React usa un proceso inteligente</w:t>
+      </w:r>
+      <w:r>
+        <w:rPr>
+          <w:sz w:val="32"/>
+          <w:szCs w:val="32"/>
+        </w:rPr>
+        <w:t>:</w:t>
+      </w:r>
+    </w:p>
+    <w:p>
+      <w:pPr>
+        <w:ind w:left="284"/>
+        <w:jc w:val="both"/>
+        <w:rPr>
+          <w:sz w:val="32"/>
+          <w:szCs w:val="32"/>
+        </w:rPr>
+      </w:pPr>
+      <w:r>
+        <w:rPr>
+          <w:sz w:val="32"/>
+          <w:szCs w:val="32"/>
+        </w:rPr>
+        <w:t>Estado cambia</w:t>
+      </w:r>
+      <w:r>
+        <w:rPr>
+          <w:sz w:val="32"/>
+          <w:szCs w:val="32"/>
+        </w:rPr>
+        <w:t xml:space="preserve"> </w:t>
+      </w:r>
+      <w:r>
+        <w:rPr>
+          <w:sz w:val="32"/>
+          <w:szCs w:val="32"/>
+        </w:rPr>
+        <w:sym w:font="Wingdings" w:char="F0E0"/>
+      </w:r>
+      <w:r>
+        <w:rPr>
+          <w:sz w:val="32"/>
+          <w:szCs w:val="32"/>
+        </w:rPr>
+        <w:t xml:space="preserve"> Se crea nuevo Virtual DOM </w:t>
+      </w:r>
+      <w:r>
+        <w:rPr>
+          <w:sz w:val="32"/>
+          <w:szCs w:val="32"/>
+        </w:rPr>
+        <w:sym w:font="Wingdings" w:char="F0E0"/>
+      </w:r>
+      <w:r>
+        <w:rPr>
+          <w:sz w:val="32"/>
+          <w:szCs w:val="32"/>
+        </w:rPr>
+        <w:t xml:space="preserve"> Se compara con el anterior </w:t>
+      </w:r>
+      <w:r>
+        <w:rPr>
+          <w:sz w:val="32"/>
+          <w:szCs w:val="32"/>
+        </w:rPr>
+        <w:sym w:font="Wingdings" w:char="F0E0"/>
+      </w:r>
+      <w:r>
+        <w:rPr>
+          <w:sz w:val="32"/>
+          <w:szCs w:val="32"/>
+        </w:rPr>
+        <w:t xml:space="preserve"> Sólo se actualizan las diferencias en el DOM actual</w:t>
+      </w:r>
+    </w:p>
+    <w:p>
+      <w:pPr>
+        <w:ind w:left="426"/>
+        <w:jc w:val="both"/>
+        <w:rPr>
+          <w:b/>
+          <w:bCs/>
+          <w:sz w:val="32"/>
+          <w:szCs w:val="32"/>
+        </w:rPr>
+      </w:pPr>
+      <w:r>
+        <w:rPr>
+          <w:b/>
+          <w:bCs/>
+          <w:sz w:val="32"/>
+          <w:szCs w:val="32"/>
+        </w:rPr>
+        <w:t>¿</w:t>
+      </w:r>
+      <w:r>
+        <w:rPr>
+          <w:b/>
+          <w:bCs/>
+          <w:sz w:val="32"/>
+          <w:szCs w:val="32"/>
+        </w:rPr>
+        <w:t>Qué hace el Virtual DOM</w:t>
+      </w:r>
+      <w:r>
+        <w:rPr>
+          <w:b/>
+          <w:bCs/>
+          <w:sz w:val="32"/>
+          <w:szCs w:val="32"/>
+        </w:rPr>
+        <w:t>?</w:t>
+      </w:r>
+    </w:p>
+    <w:p>
+      <w:pPr>
+        <w:ind w:firstLine="426"/>
+        <w:jc w:val="both"/>
+        <w:rPr>
+          <w:sz w:val="32"/>
+          <w:szCs w:val="32"/>
+        </w:rPr>
+      </w:pPr>
+      <w:r>
+        <w:rPr>
+          <w:sz w:val="32"/>
+          <w:szCs w:val="32"/>
+        </w:rPr>
+        <w:t xml:space="preserve">El </w:t>
+      </w:r>
+      <w:r>
+        <w:rPr>
+          <w:sz w:val="32"/>
+          <w:szCs w:val="32"/>
+        </w:rPr>
+        <w:t>Virtual DOM realiza varias tareas específicas que son clave para el funcionamiento de React:</w:t>
+      </w:r>
+    </w:p>
+    <w:p>
+      <w:pPr>
+        <w:pStyle w:val="Prrafodelista"/>
+        <w:numPr>
+          <w:ilvl w:val="0"/>
+          <w:numId w:val="4"/>
+        </w:numPr>
+        <w:ind w:left="567" w:firstLine="219"/>
+        <w:jc w:val="both"/>
+        <w:rPr>
+          <w:sz w:val="32"/>
+          <w:szCs w:val="32"/>
+        </w:rPr>
+      </w:pPr>
+      <w:r>
+        <w:rPr>
+          <w:b/>
+          <w:bCs/>
+          <w:sz w:val="32"/>
+          <w:szCs w:val="32"/>
+        </w:rPr>
+        <w:t>Actúa como una representación en memoria</w:t>
+      </w:r>
+    </w:p>
+    <w:p>
+      <w:pPr>
+        <w:pStyle w:val="Prrafodelista"/>
+        <w:numPr>
+          <w:ilvl w:val="0"/>
+          <w:numId w:val="4"/>
+        </w:numPr>
+        <w:ind w:left="567" w:firstLine="219"/>
+        <w:jc w:val="both"/>
+        <w:rPr>
+          <w:sz w:val="32"/>
+          <w:szCs w:val="32"/>
+        </w:rPr>
+      </w:pPr>
+      <w:r>
+        <w:rPr>
+          <w:b/>
+          <w:bCs/>
+          <w:sz w:val="32"/>
+          <w:szCs w:val="32"/>
+        </w:rPr>
+        <w:t>Crea una “foto” del estado actual</w:t>
+      </w:r>
+      <w:r>
+        <w:rPr>
+          <w:sz w:val="32"/>
+          <w:szCs w:val="32"/>
+        </w:rPr>
+        <w:t>: Cada vez que algo cambia en tu aplicación, React crea un nuevo Virtual DOM completo que representa cómo debería verse la interfaz en ese momento.</w:t>
+      </w:r>
+    </w:p>
+    <w:p>
+      <w:pPr>
+        <w:pStyle w:val="Prrafodelista"/>
+        <w:numPr>
+          <w:ilvl w:val="0"/>
+          <w:numId w:val="4"/>
+        </w:numPr>
+        <w:ind w:left="567" w:firstLine="219"/>
+        <w:jc w:val="both"/>
+        <w:rPr>
+          <w:sz w:val="32"/>
+          <w:szCs w:val="32"/>
+        </w:rPr>
+      </w:pPr>
+      <w:r>
+        <w:rPr>
+          <w:b/>
+          <w:bCs/>
+          <w:sz w:val="32"/>
+          <w:szCs w:val="32"/>
+        </w:rPr>
+        <w:t>Compara (Diffing)</w:t>
+      </w:r>
+      <w:r>
+        <w:rPr>
+          <w:sz w:val="32"/>
+          <w:szCs w:val="32"/>
+        </w:rPr>
+        <w:t>: Esta es su tarea más importante:</w:t>
+      </w:r>
+    </w:p>
+    <w:p>
+      <w:pPr>
+        <w:pStyle w:val="Prrafodelista"/>
+        <w:numPr>
+          <w:ilvl w:val="0"/>
+          <w:numId w:val="5"/>
+        </w:numPr>
+        <w:jc w:val="both"/>
+        <w:rPr>
+          <w:sz w:val="32"/>
+          <w:szCs w:val="32"/>
+        </w:rPr>
+      </w:pPr>
+      <w:r>
+        <w:rPr>
+          <w:sz w:val="32"/>
+          <w:szCs w:val="32"/>
+        </w:rPr>
+        <w:t>Toma el Virtual DOM anterior</w:t>
+      </w:r>
+    </w:p>
+    <w:p>
+      <w:pPr>
+        <w:pStyle w:val="Prrafodelista"/>
+        <w:numPr>
+          <w:ilvl w:val="0"/>
+          <w:numId w:val="5"/>
+        </w:numPr>
+        <w:jc w:val="both"/>
+        <w:rPr>
+          <w:sz w:val="32"/>
+          <w:szCs w:val="32"/>
+        </w:rPr>
+      </w:pPr>
+      <w:r>
+        <w:rPr>
+          <w:sz w:val="32"/>
+          <w:szCs w:val="32"/>
+        </w:rPr>
+        <w:t>Toma el Virtual DOM nuevo</w:t>
+      </w:r>
+    </w:p>
+    <w:p>
+      <w:pPr>
+        <w:pStyle w:val="Prrafodelista"/>
+        <w:numPr>
+          <w:ilvl w:val="0"/>
+          <w:numId w:val="5"/>
+        </w:numPr>
+        <w:jc w:val="both"/>
+        <w:rPr>
+          <w:sz w:val="32"/>
+          <w:szCs w:val="32"/>
+        </w:rPr>
+      </w:pPr>
+      <w:r>
+        <w:rPr>
+          <w:sz w:val="32"/>
+          <w:szCs w:val="32"/>
+        </w:rPr>
+        <w:t>Los compara elemento por elemento</w:t>
+      </w:r>
+    </w:p>
+    <w:p>
+      <w:pPr>
+        <w:pStyle w:val="Prrafodelista"/>
+        <w:numPr>
+          <w:ilvl w:val="0"/>
+          <w:numId w:val="5"/>
+        </w:numPr>
+        <w:jc w:val="both"/>
+        <w:rPr>
+          <w:sz w:val="32"/>
+          <w:szCs w:val="32"/>
+        </w:rPr>
+      </w:pPr>
+      <w:r>
+        <w:rPr>
+          <w:sz w:val="32"/>
+          <w:szCs w:val="32"/>
+        </w:rPr>
+        <w:t>Identifica exactamente qué cambió</w:t>
+      </w:r>
+    </w:p>
+    <w:p>
+      <w:pPr>
+        <w:ind w:left="284"/>
+        <w:jc w:val="both"/>
+        <w:rPr>
+          <w:sz w:val="32"/>
+          <w:szCs w:val="32"/>
+        </w:rPr>
+      </w:pPr>
+      <w:r>
+        <w:rPr>
+          <w:b/>
+          <w:bCs/>
+          <w:sz w:val="32"/>
+          <w:szCs w:val="32"/>
+        </w:rPr>
+        <w:lastRenderedPageBreak/>
+        <w:t>Ejemplo práctico:</w:t>
+      </w:r>
+    </w:p>
+    <w:p>
+      <w:pPr>
+        <w:ind w:left="284"/>
+        <w:contextualSpacing/>
+        <w:jc w:val="both"/>
+        <w:rPr>
+          <w:sz w:val="32"/>
+          <w:szCs w:val="32"/>
+        </w:rPr>
+      </w:pPr>
+      <w:r>
+        <w:rPr>
+          <w:sz w:val="32"/>
+          <w:szCs w:val="32"/>
+        </w:rPr>
+        <w:t xml:space="preserve">// Estado inicial </w:t>
+      </w:r>
+    </w:p>
+    <w:p>
+      <w:pPr>
+        <w:ind w:left="284"/>
+        <w:contextualSpacing/>
+        <w:jc w:val="both"/>
+        <w:rPr>
+          <w:sz w:val="32"/>
+          <w:szCs w:val="32"/>
+        </w:rPr>
+      </w:pPr>
+      <w:r>
+        <w:rPr>
+          <w:sz w:val="32"/>
+          <w:szCs w:val="32"/>
+        </w:rPr>
+        <w:t xml:space="preserve">&lt;div&gt; </w:t>
+      </w:r>
+    </w:p>
+    <w:p>
+      <w:pPr>
+        <w:ind w:left="284" w:firstLine="424"/>
+        <w:contextualSpacing/>
+        <w:jc w:val="both"/>
+        <w:rPr>
+          <w:sz w:val="32"/>
+          <w:szCs w:val="32"/>
+        </w:rPr>
+      </w:pPr>
+      <w:r>
+        <w:rPr>
+          <w:sz w:val="32"/>
+          <w:szCs w:val="32"/>
+        </w:rPr>
+        <w:t>&lt;h1&gt;Contador: 0&lt;/h1&gt;</w:t>
+      </w:r>
+    </w:p>
+    <w:p>
+      <w:pPr>
+        <w:ind w:left="284" w:firstLine="424"/>
+        <w:contextualSpacing/>
+        <w:jc w:val="both"/>
+        <w:rPr>
+          <w:sz w:val="32"/>
+          <w:szCs w:val="32"/>
+        </w:rPr>
+      </w:pPr>
+      <w:r>
+        <w:rPr>
+          <w:sz w:val="32"/>
+          <w:szCs w:val="32"/>
+        </w:rPr>
+        <w:t>&lt;button&gt;Incrementar&lt;/button&gt;</w:t>
+      </w:r>
+    </w:p>
+    <w:p>
+      <w:pPr>
+        <w:ind w:left="284"/>
+        <w:contextualSpacing/>
+        <w:jc w:val="both"/>
+        <w:rPr>
+          <w:sz w:val="32"/>
+          <w:szCs w:val="32"/>
+        </w:rPr>
+      </w:pPr>
+      <w:r>
+        <w:rPr>
+          <w:sz w:val="32"/>
+          <w:szCs w:val="32"/>
+        </w:rPr>
+        <w:t xml:space="preserve">&lt;/div&gt; </w:t>
+      </w:r>
+    </w:p>
+    <w:p>
+      <w:pPr>
+        <w:ind w:left="284"/>
+        <w:contextualSpacing/>
+        <w:jc w:val="both"/>
+        <w:rPr>
+          <w:sz w:val="32"/>
+          <w:szCs w:val="32"/>
+        </w:rPr>
+      </w:pPr>
+    </w:p>
+    <w:p>
+      <w:pPr>
+        <w:ind w:left="284"/>
+        <w:contextualSpacing/>
+        <w:jc w:val="both"/>
+        <w:rPr>
+          <w:sz w:val="32"/>
+          <w:szCs w:val="32"/>
+        </w:rPr>
+      </w:pPr>
+      <w:r>
+        <w:rPr>
+          <w:sz w:val="32"/>
+          <w:szCs w:val="32"/>
+        </w:rPr>
+        <w:t xml:space="preserve">// Después de hacer click (nuevo estado) </w:t>
+      </w:r>
+    </w:p>
+    <w:p>
+      <w:pPr>
+        <w:ind w:left="284"/>
+        <w:contextualSpacing/>
+        <w:jc w:val="both"/>
+        <w:rPr>
+          <w:sz w:val="32"/>
+          <w:szCs w:val="32"/>
+        </w:rPr>
+      </w:pPr>
+      <w:r>
+        <w:rPr>
+          <w:sz w:val="32"/>
+          <w:szCs w:val="32"/>
+        </w:rPr>
+        <w:t xml:space="preserve">&lt;div&gt; </w:t>
+      </w:r>
+    </w:p>
+    <w:p>
+      <w:pPr>
+        <w:ind w:left="284" w:firstLine="424"/>
+        <w:contextualSpacing/>
+        <w:jc w:val="both"/>
+        <w:rPr>
+          <w:sz w:val="32"/>
+          <w:szCs w:val="32"/>
+        </w:rPr>
+      </w:pPr>
+      <w:r>
+        <w:rPr>
+          <w:sz w:val="32"/>
+          <w:szCs w:val="32"/>
+        </w:rPr>
+        <w:t xml:space="preserve">&lt;h1&gt;Contador: 1&lt;/h1&gt; ← Solo esto cambió </w:t>
+      </w:r>
+    </w:p>
+    <w:p>
+      <w:pPr>
+        <w:ind w:left="284" w:firstLine="424"/>
+        <w:contextualSpacing/>
+        <w:jc w:val="both"/>
+        <w:rPr>
+          <w:sz w:val="32"/>
+          <w:szCs w:val="32"/>
+        </w:rPr>
+      </w:pPr>
+      <w:r>
+        <w:rPr>
+          <w:sz w:val="32"/>
+          <w:szCs w:val="32"/>
+        </w:rPr>
+        <w:t xml:space="preserve">&lt;button&gt;Incrementar&lt;/button&gt; ← Esto sigue igual </w:t>
+      </w:r>
+    </w:p>
+    <w:p>
+      <w:pPr>
+        <w:ind w:firstLine="284"/>
+        <w:contextualSpacing/>
+        <w:jc w:val="both"/>
+        <w:rPr>
+          <w:sz w:val="32"/>
+          <w:szCs w:val="32"/>
+        </w:rPr>
+      </w:pPr>
+      <w:r>
+        <w:rPr>
+          <w:sz w:val="32"/>
+          <w:szCs w:val="32"/>
+        </w:rPr>
+        <w:t>&lt;/div&gt;</w:t>
+      </w:r>
+    </w:p>
+    <w:p>
+      <w:pPr>
+        <w:pStyle w:val="Prrafodelista"/>
+        <w:numPr>
+          <w:ilvl w:val="0"/>
+          <w:numId w:val="4"/>
+        </w:numPr>
+        <w:spacing w:before="120"/>
+        <w:ind w:left="567" w:firstLine="219"/>
+        <w:contextualSpacing w:val="0"/>
+        <w:jc w:val="both"/>
+        <w:rPr>
+          <w:sz w:val="32"/>
+          <w:szCs w:val="32"/>
+        </w:rPr>
+      </w:pPr>
+      <w:r>
+        <w:rPr>
+          <w:b/>
+          <w:bCs/>
+          <w:sz w:val="32"/>
+          <w:szCs w:val="32"/>
+        </w:rPr>
+        <w:t>C</w:t>
+      </w:r>
+      <w:r>
+        <w:rPr>
+          <w:b/>
+          <w:bCs/>
+          <w:sz w:val="32"/>
+          <w:szCs w:val="32"/>
+        </w:rPr>
+        <w:t>alcula los cambios mínimos necesarios:</w:t>
+      </w:r>
+      <w:r>
+        <w:rPr>
+          <w:sz w:val="32"/>
+          <w:szCs w:val="32"/>
+        </w:rPr>
+        <w:t xml:space="preserve"> El Virtual DOM determina que sólo necesita:</w:t>
+      </w:r>
+    </w:p>
+    <w:p>
+      <w:pPr>
+        <w:pStyle w:val="Prrafodelista"/>
+        <w:numPr>
+          <w:ilvl w:val="0"/>
+          <w:numId w:val="7"/>
+        </w:numPr>
+        <w:spacing w:before="120"/>
+        <w:contextualSpacing w:val="0"/>
+        <w:jc w:val="both"/>
+        <w:rPr>
+          <w:sz w:val="32"/>
+          <w:szCs w:val="32"/>
+        </w:rPr>
+      </w:pPr>
+      <w:r>
+        <w:rPr>
+          <w:sz w:val="32"/>
+          <w:szCs w:val="32"/>
+        </w:rPr>
+        <w:t>Cambiar el texto del &lt;h1&gt; de “Contador: 0” a “Contador: 1”.</w:t>
+      </w:r>
+    </w:p>
+    <w:p>
+      <w:pPr>
+        <w:pStyle w:val="Prrafodelista"/>
+        <w:numPr>
+          <w:ilvl w:val="0"/>
+          <w:numId w:val="7"/>
+        </w:numPr>
+        <w:spacing w:before="120"/>
+        <w:contextualSpacing w:val="0"/>
+        <w:jc w:val="both"/>
+        <w:rPr>
+          <w:sz w:val="32"/>
+          <w:szCs w:val="32"/>
+        </w:rPr>
+      </w:pPr>
+      <w:r>
+        <w:rPr>
+          <w:sz w:val="32"/>
+          <w:szCs w:val="32"/>
+        </w:rPr>
+        <w:t>NO tocar el &lt;button&gt; porque no cambió.</w:t>
+      </w:r>
+    </w:p>
+    <w:p>
+      <w:pPr>
+        <w:pStyle w:val="Prrafodelista"/>
+        <w:numPr>
+          <w:ilvl w:val="0"/>
+          <w:numId w:val="4"/>
+        </w:numPr>
+        <w:spacing w:before="120"/>
+        <w:ind w:left="567" w:firstLine="219"/>
+        <w:contextualSpacing w:val="0"/>
+        <w:jc w:val="both"/>
+        <w:rPr>
+          <w:sz w:val="32"/>
+          <w:szCs w:val="32"/>
+        </w:rPr>
+      </w:pPr>
+      <w:r>
+        <w:rPr>
+          <w:b/>
+          <w:bCs/>
+          <w:sz w:val="32"/>
+          <w:szCs w:val="32"/>
+        </w:rPr>
+        <w:t xml:space="preserve">Genera instrucciones de actualización: </w:t>
+      </w:r>
+      <w:r>
+        <w:rPr>
+          <w:sz w:val="32"/>
+          <w:szCs w:val="32"/>
+        </w:rPr>
+        <w:t xml:space="preserve">Le dice a ReactDOM: “Solo actualiza el contenido de texto de este elemento </w:t>
+      </w:r>
+      <w:r>
+        <w:rPr>
+          <w:sz w:val="32"/>
+          <w:szCs w:val="32"/>
+        </w:rPr>
+        <w:t>específico”.</w:t>
+      </w:r>
+      <w:r>
+        <w:rPr>
+          <w:sz w:val="32"/>
+          <w:szCs w:val="32"/>
+        </w:rPr>
+        <w:t xml:space="preserve"> </w:t>
+      </w:r>
+    </w:p>
+    <w:p>
+      <w:pPr>
+        <w:pStyle w:val="Prrafodelista"/>
+        <w:numPr>
+          <w:ilvl w:val="0"/>
+          <w:numId w:val="4"/>
+        </w:numPr>
+        <w:spacing w:before="120"/>
+        <w:ind w:left="567" w:firstLine="219"/>
+        <w:contextualSpacing w:val="0"/>
+        <w:jc w:val="both"/>
+        <w:rPr>
+          <w:sz w:val="32"/>
+          <w:szCs w:val="32"/>
+        </w:rPr>
+      </w:pPr>
+      <w:r>
+        <w:rPr>
+          <w:b/>
+          <w:bCs/>
+          <w:sz w:val="32"/>
+          <w:szCs w:val="32"/>
+        </w:rPr>
+        <w:t>Optimiza las actualizaciones:</w:t>
+      </w:r>
+    </w:p>
+    <w:p>
+      <w:pPr>
+        <w:pStyle w:val="Prrafodelista"/>
+        <w:numPr>
+          <w:ilvl w:val="0"/>
+          <w:numId w:val="8"/>
+        </w:numPr>
+        <w:spacing w:before="120"/>
+        <w:contextualSpacing w:val="0"/>
+        <w:jc w:val="both"/>
+        <w:rPr>
+          <w:sz w:val="32"/>
+          <w:szCs w:val="32"/>
+        </w:rPr>
+      </w:pPr>
+      <w:r>
+        <w:rPr>
+          <w:sz w:val="32"/>
+          <w:szCs w:val="32"/>
+        </w:rPr>
+        <w:t>Agrupa múltiples cambios en una sola actualización.</w:t>
+      </w:r>
+    </w:p>
+    <w:p>
+      <w:pPr>
+        <w:pStyle w:val="Prrafodelista"/>
+        <w:numPr>
+          <w:ilvl w:val="0"/>
+          <w:numId w:val="8"/>
+        </w:numPr>
+        <w:spacing w:before="120"/>
+        <w:contextualSpacing w:val="0"/>
+        <w:jc w:val="both"/>
+        <w:rPr>
+          <w:sz w:val="32"/>
+          <w:szCs w:val="32"/>
+        </w:rPr>
+      </w:pPr>
+      <w:r>
+        <w:rPr>
+          <w:sz w:val="32"/>
+          <w:szCs w:val="32"/>
+        </w:rPr>
+        <w:t>Evita actualizaciones innecesarias.</w:t>
+      </w:r>
+    </w:p>
+    <w:p>
+      <w:pPr>
+        <w:pStyle w:val="Prrafodelista"/>
+        <w:numPr>
+          <w:ilvl w:val="0"/>
+          <w:numId w:val="8"/>
+        </w:numPr>
+        <w:spacing w:before="120"/>
+        <w:contextualSpacing w:val="0"/>
+        <w:jc w:val="both"/>
+        <w:rPr>
+          <w:sz w:val="32"/>
+          <w:szCs w:val="32"/>
+        </w:rPr>
+      </w:pPr>
+      <w:r>
+        <w:rPr>
+          <w:sz w:val="32"/>
+          <w:szCs w:val="32"/>
+        </w:rPr>
+        <w:t>Minimiza las operaciones costosas en el DOM real.</w:t>
+      </w:r>
+    </w:p>
+    <w:p>
+      <w:pPr>
+        <w:ind w:firstLine="426"/>
+        <w:jc w:val="both"/>
+        <w:rPr>
+          <w:b/>
+          <w:bCs/>
+          <w:sz w:val="32"/>
+          <w:szCs w:val="32"/>
+        </w:rPr>
+      </w:pPr>
+      <w:r>
+        <w:rPr>
+          <w:b/>
+          <w:bCs/>
+          <w:sz w:val="32"/>
+          <w:szCs w:val="32"/>
+        </w:rPr>
+        <w:br w:type="page"/>
       </w:r>
     </w:p>
     <w:p>
@@ -1283,6 +2561,7 @@
           <w:sz w:val="32"/>
           <w:szCs w:val="32"/>
         </w:rPr>
+        <w:lastRenderedPageBreak/>
         <mc:AlternateContent>
           <mc:Choice Requires="w16se">
             <w16se:symEx w16se:font="Segoe UI Emoji" w16se:char="1F680"/>
@@ -1299,27 +2578,1369 @@
           <w:sz w:val="32"/>
           <w:szCs w:val="32"/>
         </w:rPr>
-        <w:t xml:space="preserve"> ¿Cómo puedo crear un proyecto nuevo en </w:t>
-      </w:r>
-      <w:proofErr w:type="spellStart"/>
-      <w:r>
-        <w:rPr>
-          <w:b/>
-          <w:bCs/>
-          <w:sz w:val="32"/>
-          <w:szCs w:val="32"/>
-        </w:rPr>
-        <w:t>React</w:t>
-      </w:r>
-      <w:proofErr w:type="spellEnd"/>
-      <w:r>
-        <w:rPr>
-          <w:b/>
-          <w:bCs/>
-          <w:sz w:val="32"/>
-          <w:szCs w:val="32"/>
-        </w:rPr>
-        <w:t xml:space="preserve"> utilizando Vite?</w:t>
+        <w:t xml:space="preserve"> ¿Cómo puedo crear un proyecto nuevo en React utilizando Vite?</w:t>
+      </w:r>
+    </w:p>
+    <w:p>
+      <w:pPr>
+        <w:spacing w:before="120"/>
+        <w:ind w:firstLine="426"/>
+        <w:jc w:val="both"/>
+        <w:rPr>
+          <w:sz w:val="32"/>
+          <w:szCs w:val="32"/>
+        </w:rPr>
+      </w:pPr>
+      <w:r>
+        <w:rPr>
+          <w:b/>
+          <w:bCs/>
+          <w:sz w:val="32"/>
+          <w:szCs w:val="32"/>
+        </w:rPr>
+        <w:t>Vite</w:t>
+      </w:r>
+      <w:r>
+        <w:rPr>
+          <w:sz w:val="32"/>
+          <w:szCs w:val="32"/>
+        </w:rPr>
+        <w:t xml:space="preserve"> es una herramienta que ofrece un servidor de desarrollo muy rápido y un empaquetador optimizado. Es mucho más rápido que las herramientas tradicionales como Webpack.</w:t>
+      </w:r>
+    </w:p>
+    <w:p>
+      <w:pPr>
+        <w:spacing w:before="120"/>
+        <w:ind w:firstLine="426"/>
+        <w:jc w:val="both"/>
+        <w:rPr>
+          <w:b/>
+          <w:bCs/>
+          <w:sz w:val="32"/>
+          <w:szCs w:val="32"/>
+          <w:u w:val="single"/>
+        </w:rPr>
+      </w:pPr>
+      <w:r>
+        <w:rPr>
+          <w:b/>
+          <w:bCs/>
+          <w:sz w:val="32"/>
+          <w:szCs w:val="32"/>
+          <w:u w:val="single"/>
+        </w:rPr>
+        <w:t>Pasos a seguir para crear un proyecto nuevo</w:t>
+      </w:r>
+      <w:r>
+        <w:rPr>
+          <w:b/>
+          <w:bCs/>
+          <w:sz w:val="32"/>
+          <w:szCs w:val="32"/>
+          <w:u w:val="single"/>
+        </w:rPr>
+        <w:t xml:space="preserve"> React con Vite</w:t>
+      </w:r>
+    </w:p>
+    <w:p>
+      <w:pPr>
+        <w:pStyle w:val="Prrafodelista"/>
+        <w:numPr>
+          <w:ilvl w:val="0"/>
+          <w:numId w:val="9"/>
+        </w:numPr>
+        <w:spacing w:before="120"/>
+        <w:ind w:left="851" w:hanging="567"/>
+        <w:contextualSpacing w:val="0"/>
+        <w:jc w:val="both"/>
+        <w:rPr>
+          <w:sz w:val="32"/>
+          <w:szCs w:val="32"/>
+        </w:rPr>
+      </w:pPr>
+      <w:r>
+        <w:rPr>
+          <w:sz w:val="32"/>
+          <w:szCs w:val="32"/>
+        </w:rPr>
+        <w:t xml:space="preserve">Asegúrate de tener instalado en el ordenador el programa </w:t>
+      </w:r>
+      <w:r>
+        <w:rPr>
+          <w:b/>
+          <w:bCs/>
+          <w:sz w:val="32"/>
+          <w:szCs w:val="32"/>
+        </w:rPr>
+        <w:t>Node.js</w:t>
+      </w:r>
+      <w:r>
+        <w:rPr>
+          <w:sz w:val="32"/>
+          <w:szCs w:val="32"/>
+        </w:rPr>
+        <w:t xml:space="preserve">. Para comprobar si se ha instalado, </w:t>
+      </w:r>
+      <w:r>
+        <w:rPr>
+          <w:sz w:val="32"/>
+          <w:szCs w:val="32"/>
+        </w:rPr>
+        <w:t xml:space="preserve">abre el terminal y ejecuta el siguiente comando </w:t>
+      </w:r>
+      <w:r>
+        <w:rPr>
+          <w:sz w:val="32"/>
+          <w:szCs w:val="32"/>
+        </w:rPr>
+        <w:sym w:font="Wingdings" w:char="F0E0"/>
+      </w:r>
+      <w:r>
+        <w:rPr>
+          <w:sz w:val="32"/>
+          <w:szCs w:val="32"/>
+        </w:rPr>
+        <w:t xml:space="preserve"> “node -v”. Recomendable tener la versión v14.18 o superior.</w:t>
+      </w:r>
+    </w:p>
+    <w:p>
+      <w:pPr>
+        <w:pStyle w:val="Prrafodelista"/>
+        <w:numPr>
+          <w:ilvl w:val="0"/>
+          <w:numId w:val="9"/>
+        </w:numPr>
+        <w:spacing w:before="120"/>
+        <w:ind w:left="851" w:hanging="567"/>
+        <w:jc w:val="both"/>
+        <w:rPr>
+          <w:sz w:val="32"/>
+          <w:szCs w:val="32"/>
+        </w:rPr>
+      </w:pPr>
+      <w:r>
+        <w:rPr>
+          <w:sz w:val="32"/>
+          <w:szCs w:val="32"/>
+        </w:rPr>
+        <w:t>Crear el proyecto. Abre el terminal y ejecuta:</w:t>
+      </w:r>
+    </w:p>
+    <w:p>
+      <w:pPr>
+        <w:spacing w:before="120"/>
+        <w:ind w:left="284"/>
+        <w:jc w:val="both"/>
+        <w:rPr>
+          <w:sz w:val="32"/>
+          <w:szCs w:val="32"/>
+        </w:rPr>
+      </w:pPr>
+      <w:r>
+        <w:rPr>
+          <w:sz w:val="32"/>
+          <w:szCs w:val="32"/>
+        </w:rPr>
+        <w:t>“</w:t>
+      </w:r>
+      <w:r>
+        <w:rPr>
+          <w:sz w:val="32"/>
+          <w:szCs w:val="32"/>
+        </w:rPr>
+        <w:t>npm create vite@latest mi-proyecto-react -- --template react</w:t>
+      </w:r>
+      <w:r>
+        <w:rPr>
+          <w:sz w:val="32"/>
+          <w:szCs w:val="32"/>
+        </w:rPr>
+        <w:t>”</w:t>
+      </w:r>
+    </w:p>
+    <w:p>
+      <w:pPr>
+        <w:spacing w:before="120"/>
+        <w:ind w:left="284"/>
+        <w:jc w:val="both"/>
+        <w:rPr>
+          <w:sz w:val="32"/>
+          <w:szCs w:val="32"/>
+        </w:rPr>
+      </w:pPr>
+      <w:r>
+        <w:rPr>
+          <w:sz w:val="32"/>
+          <w:szCs w:val="32"/>
+        </w:rPr>
+        <w:t>Donde cada parte del comando significa:</w:t>
+      </w:r>
+    </w:p>
+    <w:p>
+      <w:pPr>
+        <w:pStyle w:val="Prrafodelista"/>
+        <w:numPr>
+          <w:ilvl w:val="0"/>
+          <w:numId w:val="10"/>
+        </w:numPr>
+        <w:spacing w:before="120"/>
+        <w:ind w:left="284" w:firstLine="142"/>
+        <w:contextualSpacing w:val="0"/>
+        <w:jc w:val="both"/>
+        <w:rPr>
+          <w:sz w:val="32"/>
+          <w:szCs w:val="32"/>
+        </w:rPr>
+      </w:pPr>
+      <w:r>
+        <w:rPr>
+          <w:b/>
+          <w:bCs/>
+          <w:sz w:val="32"/>
+          <w:szCs w:val="32"/>
+        </w:rPr>
+        <w:t>npm</w:t>
+      </w:r>
+      <w:r>
+        <w:rPr>
+          <w:sz w:val="32"/>
+          <w:szCs w:val="32"/>
+        </w:rPr>
+        <w:t xml:space="preserve">: </w:t>
+      </w:r>
+      <w:r>
+        <w:rPr>
+          <w:sz w:val="32"/>
+          <w:szCs w:val="32"/>
+        </w:rPr>
+        <w:t>Es el gestor de paquetes de Node.js</w:t>
+      </w:r>
+      <w:r>
+        <w:rPr>
+          <w:sz w:val="32"/>
+          <w:szCs w:val="32"/>
+        </w:rPr>
+        <w:t>. Es la herramienta que usamos para instalar y gestionar dependencias.</w:t>
+      </w:r>
+    </w:p>
+    <w:p>
+      <w:pPr>
+        <w:pStyle w:val="Prrafodelista"/>
+        <w:numPr>
+          <w:ilvl w:val="0"/>
+          <w:numId w:val="10"/>
+        </w:numPr>
+        <w:spacing w:before="120"/>
+        <w:ind w:left="284" w:firstLine="142"/>
+        <w:contextualSpacing w:val="0"/>
+        <w:jc w:val="both"/>
+        <w:rPr>
+          <w:sz w:val="32"/>
+          <w:szCs w:val="32"/>
+        </w:rPr>
+      </w:pPr>
+      <w:r>
+        <w:rPr>
+          <w:b/>
+          <w:bCs/>
+          <w:sz w:val="32"/>
+          <w:szCs w:val="32"/>
+        </w:rPr>
+        <w:t>create</w:t>
+      </w:r>
+      <w:r>
+        <w:rPr>
+          <w:sz w:val="32"/>
+          <w:szCs w:val="32"/>
+        </w:rPr>
+        <w:t>: Descarga y ejecuta temporalmente el paquete especificado. Es equivalente a “npx créate-&lt;paquete&gt;”.</w:t>
+      </w:r>
+    </w:p>
+    <w:p>
+      <w:pPr>
+        <w:pStyle w:val="Prrafodelista"/>
+        <w:numPr>
+          <w:ilvl w:val="0"/>
+          <w:numId w:val="10"/>
+        </w:numPr>
+        <w:spacing w:before="120"/>
+        <w:ind w:left="284" w:firstLine="142"/>
+        <w:contextualSpacing w:val="0"/>
+        <w:jc w:val="both"/>
+        <w:rPr>
+          <w:b/>
+          <w:bCs/>
+          <w:sz w:val="32"/>
+          <w:szCs w:val="32"/>
+        </w:rPr>
+      </w:pPr>
+      <w:r>
+        <w:rPr>
+          <w:b/>
+          <w:bCs/>
+          <w:sz w:val="32"/>
+          <w:szCs w:val="32"/>
+        </w:rPr>
+        <w:t>vite@latest</w:t>
+      </w:r>
+      <w:r>
+        <w:rPr>
+          <w:b/>
+          <w:bCs/>
+          <w:sz w:val="32"/>
+          <w:szCs w:val="32"/>
+        </w:rPr>
+        <w:t>:</w:t>
+      </w:r>
+      <w:r>
+        <w:rPr>
+          <w:sz w:val="32"/>
+          <w:szCs w:val="32"/>
+        </w:rPr>
+        <w:t xml:space="preserve"> “vite” es el nombre del paquete/herramienta que queremos usar, y “@latest” especifica que queremos la versión más reciente de Vite. Se puede usar versiones específicas como “</w:t>
+      </w:r>
+      <w:r>
+        <w:rPr>
+          <w:b/>
+          <w:bCs/>
+          <w:sz w:val="32"/>
+          <w:szCs w:val="32"/>
+        </w:rPr>
+        <w:t>vite@4.5.0</w:t>
+      </w:r>
+      <w:r>
+        <w:rPr>
+          <w:b/>
+          <w:bCs/>
+          <w:sz w:val="32"/>
+          <w:szCs w:val="32"/>
+        </w:rPr>
+        <w:t>”</w:t>
+      </w:r>
+      <w:r>
+        <w:rPr>
+          <w:sz w:val="32"/>
+          <w:szCs w:val="32"/>
+        </w:rPr>
+        <w:t>.</w:t>
+      </w:r>
+    </w:p>
+    <w:p>
+      <w:pPr>
+        <w:pStyle w:val="Prrafodelista"/>
+        <w:numPr>
+          <w:ilvl w:val="0"/>
+          <w:numId w:val="10"/>
+        </w:numPr>
+        <w:spacing w:before="120"/>
+        <w:ind w:left="284" w:firstLine="142"/>
+        <w:contextualSpacing w:val="0"/>
+        <w:jc w:val="both"/>
+        <w:rPr>
+          <w:b/>
+          <w:bCs/>
+          <w:sz w:val="32"/>
+          <w:szCs w:val="32"/>
+        </w:rPr>
+      </w:pPr>
+      <w:r>
+        <w:rPr>
+          <w:b/>
+          <w:bCs/>
+          <w:sz w:val="32"/>
+          <w:szCs w:val="32"/>
+        </w:rPr>
+        <w:t>mi-proyecto-react</w:t>
+      </w:r>
+      <w:r>
+        <w:rPr>
+          <w:sz w:val="32"/>
+          <w:szCs w:val="32"/>
+        </w:rPr>
+        <w:t>: Es el nombre del directorio/proyecto que se va a crear. Puedes cambiarlo por el nombre que quieras. Ejemplo: mi-app, tienda-online, restaurante-cachopo…</w:t>
+      </w:r>
+    </w:p>
+    <w:p>
+      <w:pPr>
+        <w:pStyle w:val="Prrafodelista"/>
+        <w:numPr>
+          <w:ilvl w:val="0"/>
+          <w:numId w:val="10"/>
+        </w:numPr>
+        <w:spacing w:before="120"/>
+        <w:ind w:left="284" w:firstLine="142"/>
+        <w:contextualSpacing w:val="0"/>
+        <w:jc w:val="both"/>
+        <w:rPr>
+          <w:b/>
+          <w:bCs/>
+          <w:sz w:val="32"/>
+          <w:szCs w:val="32"/>
+        </w:rPr>
+      </w:pPr>
+      <w:r>
+        <w:rPr>
+          <w:b/>
+          <w:bCs/>
+          <w:sz w:val="32"/>
+          <w:szCs w:val="32"/>
+        </w:rPr>
+        <w:t>--</w:t>
+      </w:r>
+      <w:r>
+        <w:rPr>
+          <w:sz w:val="32"/>
+          <w:szCs w:val="32"/>
+        </w:rPr>
+        <w:t xml:space="preserve">: Es un </w:t>
+      </w:r>
+      <w:r>
+        <w:rPr>
+          <w:b/>
+          <w:bCs/>
+          <w:sz w:val="32"/>
+          <w:szCs w:val="32"/>
+        </w:rPr>
+        <w:t>separador de argumentos</w:t>
+      </w:r>
+      <w:r>
+        <w:rPr>
+          <w:sz w:val="32"/>
+          <w:szCs w:val="32"/>
+        </w:rPr>
+        <w:t>. Todo lo que viene después se pasa directamente a Vite. Le dice a npm: “estos argumentos son para Vite, no para npm”.</w:t>
+      </w:r>
+    </w:p>
+    <w:p>
+      <w:pPr>
+        <w:pStyle w:val="Prrafodelista"/>
+        <w:numPr>
+          <w:ilvl w:val="0"/>
+          <w:numId w:val="10"/>
+        </w:numPr>
+        <w:spacing w:before="120"/>
+        <w:ind w:left="284" w:firstLine="142"/>
+        <w:contextualSpacing w:val="0"/>
+        <w:jc w:val="both"/>
+        <w:rPr>
+          <w:b/>
+          <w:bCs/>
+          <w:sz w:val="32"/>
+          <w:szCs w:val="32"/>
+        </w:rPr>
+      </w:pPr>
+      <w:r>
+        <w:rPr>
+          <w:b/>
+          <w:bCs/>
+          <w:sz w:val="32"/>
+          <w:szCs w:val="32"/>
+        </w:rPr>
+        <w:lastRenderedPageBreak/>
+        <w:t>–template react</w:t>
+      </w:r>
+      <w:r>
+        <w:rPr>
+          <w:sz w:val="32"/>
+          <w:szCs w:val="32"/>
+        </w:rPr>
+        <w:t>: “--template”  es una opción/flag de Vite que especifica qué plantilla usar</w:t>
+      </w:r>
+      <w:r>
+        <w:rPr>
+          <w:sz w:val="32"/>
+          <w:szCs w:val="32"/>
+        </w:rPr>
+        <w:t>, y “react” es el tipo de plantilla que queremos (proyecto React con Javascript).</w:t>
+      </w:r>
+      <w:r>
+        <w:rPr>
+          <w:sz w:val="32"/>
+          <w:szCs w:val="32"/>
+        </w:rPr>
+        <w:t xml:space="preserve"> </w:t>
+      </w:r>
+    </w:p>
+    <w:p>
+      <w:pPr>
+        <w:spacing w:before="120"/>
+        <w:ind w:left="284"/>
+        <w:jc w:val="both"/>
+        <w:rPr>
+          <w:sz w:val="32"/>
+          <w:szCs w:val="32"/>
+        </w:rPr>
+      </w:pPr>
+      <w:r>
+        <w:rPr>
+          <w:sz w:val="32"/>
+          <w:szCs w:val="32"/>
+        </w:rPr>
+        <w:t>T</w:t>
+      </w:r>
+      <w:r>
+        <w:rPr>
+          <w:sz w:val="32"/>
+          <w:szCs w:val="32"/>
+        </w:rPr>
+        <w:t>ambién puedes utilizar:</w:t>
+      </w:r>
+    </w:p>
+    <w:p>
+      <w:pPr>
+        <w:spacing w:before="120"/>
+        <w:ind w:left="284"/>
+        <w:jc w:val="both"/>
+        <w:rPr>
+          <w:sz w:val="32"/>
+          <w:szCs w:val="32"/>
+          <w:lang w:val="en-GB"/>
+        </w:rPr>
+      </w:pPr>
+      <w:r>
+        <w:rPr>
+          <w:sz w:val="32"/>
+          <w:szCs w:val="32"/>
+          <w:lang w:val="en-GB"/>
+        </w:rPr>
+        <w:t>#</w:t>
+      </w:r>
+      <w:r>
+        <w:rPr>
+          <w:sz w:val="32"/>
+          <w:szCs w:val="32"/>
+          <w:lang w:val="en-GB"/>
+        </w:rPr>
+        <w:t>C</w:t>
+      </w:r>
+      <w:r>
+        <w:rPr>
+          <w:sz w:val="32"/>
+          <w:szCs w:val="32"/>
+          <w:lang w:val="en-GB"/>
+        </w:rPr>
+        <w:t>on npm</w:t>
+      </w:r>
+    </w:p>
+    <w:p>
+      <w:pPr>
+        <w:spacing w:before="120"/>
+        <w:ind w:left="284"/>
+        <w:jc w:val="both"/>
+        <w:rPr>
+          <w:sz w:val="32"/>
+          <w:szCs w:val="32"/>
+          <w:lang w:val="en-GB"/>
+        </w:rPr>
+      </w:pPr>
+      <w:r>
+        <w:rPr>
+          <w:sz w:val="32"/>
+          <w:szCs w:val="32"/>
+          <w:lang w:val="en-GB"/>
+        </w:rPr>
+        <w:t xml:space="preserve">“npm create </w:t>
+      </w:r>
+      <w:r>
+        <w:rPr>
+          <w:sz w:val="32"/>
+          <w:szCs w:val="32"/>
+          <w:lang w:val="en-GB"/>
+        </w:rPr>
+        <w:t xml:space="preserve">vite@latest </w:t>
+      </w:r>
+      <w:r>
+        <w:rPr>
+          <w:sz w:val="32"/>
+          <w:szCs w:val="32"/>
+          <w:lang w:val="en-GB"/>
+        </w:rPr>
+        <w:t>‘ ‘ ‘ ‘ ”</w:t>
+      </w:r>
+    </w:p>
+    <w:p>
+      <w:pPr>
+        <w:spacing w:before="120"/>
+        <w:ind w:left="284"/>
+        <w:jc w:val="both"/>
+        <w:rPr>
+          <w:sz w:val="32"/>
+          <w:szCs w:val="32"/>
+          <w:lang w:val="en-GB"/>
+        </w:rPr>
+      </w:pPr>
+      <w:r>
+        <w:rPr>
+          <w:sz w:val="32"/>
+          <w:szCs w:val="32"/>
+          <w:lang w:val="en-GB"/>
+        </w:rPr>
+        <w:t xml:space="preserve"># </w:t>
+      </w:r>
+      <w:r>
+        <w:rPr>
+          <w:sz w:val="32"/>
+          <w:szCs w:val="32"/>
+          <w:lang w:val="en-GB"/>
+        </w:rPr>
+        <w:t>C</w:t>
+      </w:r>
+      <w:r>
+        <w:rPr>
+          <w:sz w:val="32"/>
+          <w:szCs w:val="32"/>
+          <w:lang w:val="en-GB"/>
+        </w:rPr>
+        <w:t xml:space="preserve">on yarn </w:t>
+      </w:r>
+    </w:p>
+    <w:p>
+      <w:pPr>
+        <w:spacing w:before="120"/>
+        <w:ind w:left="284"/>
+        <w:jc w:val="both"/>
+        <w:rPr>
+          <w:sz w:val="32"/>
+          <w:szCs w:val="32"/>
+          <w:lang w:val="en-GB"/>
+        </w:rPr>
+      </w:pPr>
+      <w:r>
+        <w:rPr>
+          <w:sz w:val="32"/>
+          <w:szCs w:val="32"/>
+          <w:lang w:val="en-GB"/>
+        </w:rPr>
+        <w:t>“</w:t>
+      </w:r>
+      <w:r>
+        <w:rPr>
+          <w:sz w:val="32"/>
+          <w:szCs w:val="32"/>
+          <w:lang w:val="en-GB"/>
+        </w:rPr>
+        <w:t>yarn create vite</w:t>
+      </w:r>
+      <w:r>
+        <w:rPr>
+          <w:sz w:val="32"/>
+          <w:szCs w:val="32"/>
+          <w:lang w:val="en-GB"/>
+        </w:rPr>
+        <w:t xml:space="preserve"> ‘ ‘ ‘ ‘ “</w:t>
+      </w:r>
+      <w:r>
+        <w:rPr>
+          <w:sz w:val="32"/>
+          <w:szCs w:val="32"/>
+          <w:lang w:val="en-GB"/>
+        </w:rPr>
+        <w:t xml:space="preserve"> </w:t>
+      </w:r>
+    </w:p>
+    <w:p>
+      <w:pPr>
+        <w:spacing w:before="120"/>
+        <w:ind w:left="284"/>
+        <w:jc w:val="both"/>
+        <w:rPr>
+          <w:sz w:val="32"/>
+          <w:szCs w:val="32"/>
+        </w:rPr>
+      </w:pPr>
+      <w:r>
+        <w:rPr>
+          <w:sz w:val="32"/>
+          <w:szCs w:val="32"/>
+        </w:rPr>
+        <w:t xml:space="preserve"># Con pnpm </w:t>
+      </w:r>
+    </w:p>
+    <w:p>
+      <w:pPr>
+        <w:spacing w:before="120"/>
+        <w:ind w:left="284"/>
+        <w:jc w:val="both"/>
+        <w:rPr>
+          <w:sz w:val="32"/>
+          <w:szCs w:val="32"/>
+          <w:lang w:val="en-GB"/>
+        </w:rPr>
+      </w:pPr>
+      <w:r>
+        <w:rPr>
+          <w:sz w:val="32"/>
+          <w:szCs w:val="32"/>
+        </w:rPr>
+        <w:t>“</w:t>
+      </w:r>
+      <w:r>
+        <w:rPr>
+          <w:sz w:val="32"/>
+          <w:szCs w:val="32"/>
+        </w:rPr>
+        <w:t>pnpm create vite</w:t>
+      </w:r>
+      <w:r>
+        <w:rPr>
+          <w:sz w:val="32"/>
+          <w:szCs w:val="32"/>
+        </w:rPr>
+        <w:t xml:space="preserve"> ‘ ‘ ‘ ‘ “</w:t>
+      </w:r>
+    </w:p>
+    <w:p>
+      <w:pPr>
+        <w:pStyle w:val="Prrafodelista"/>
+        <w:numPr>
+          <w:ilvl w:val="0"/>
+          <w:numId w:val="9"/>
+        </w:numPr>
+        <w:spacing w:before="120"/>
+        <w:ind w:left="851" w:hanging="567"/>
+        <w:contextualSpacing w:val="0"/>
+        <w:jc w:val="both"/>
+        <w:rPr>
+          <w:sz w:val="32"/>
+          <w:szCs w:val="32"/>
+        </w:rPr>
+      </w:pPr>
+      <w:r>
+        <w:rPr>
+          <w:sz w:val="32"/>
+          <w:szCs w:val="32"/>
+        </w:rPr>
+        <w:t xml:space="preserve">Navegar al </w:t>
+      </w:r>
+      <w:r>
+        <w:rPr>
+          <w:sz w:val="32"/>
+          <w:szCs w:val="32"/>
+        </w:rPr>
+        <w:t>d</w:t>
+      </w:r>
+      <w:r>
+        <w:rPr>
+          <w:sz w:val="32"/>
+          <w:szCs w:val="32"/>
+        </w:rPr>
+        <w:t>irectorio del p</w:t>
+      </w:r>
+      <w:r>
+        <w:rPr>
+          <w:sz w:val="32"/>
+          <w:szCs w:val="32"/>
+        </w:rPr>
+        <w:t>royecto:</w:t>
+      </w:r>
+    </w:p>
+    <w:p>
+      <w:pPr>
+        <w:spacing w:before="120"/>
+        <w:ind w:left="284"/>
+        <w:jc w:val="both"/>
+        <w:rPr>
+          <w:sz w:val="32"/>
+          <w:szCs w:val="32"/>
+        </w:rPr>
+      </w:pPr>
+      <w:r>
+        <w:rPr>
+          <w:sz w:val="32"/>
+          <w:szCs w:val="32"/>
+        </w:rPr>
+        <w:t xml:space="preserve"> “cd mi-proyecto-react”</w:t>
+      </w:r>
+    </w:p>
+    <w:p>
+      <w:pPr>
+        <w:pStyle w:val="Prrafodelista"/>
+        <w:numPr>
+          <w:ilvl w:val="0"/>
+          <w:numId w:val="9"/>
+        </w:numPr>
+        <w:spacing w:before="120"/>
+        <w:ind w:left="851" w:hanging="567"/>
+        <w:jc w:val="both"/>
+        <w:rPr>
+          <w:sz w:val="32"/>
+          <w:szCs w:val="32"/>
+        </w:rPr>
+      </w:pPr>
+      <w:r>
+        <w:rPr>
+          <w:sz w:val="32"/>
+          <w:szCs w:val="32"/>
+        </w:rPr>
+        <w:t xml:space="preserve">Instalar </w:t>
+      </w:r>
+      <w:r>
+        <w:rPr>
+          <w:sz w:val="32"/>
+          <w:szCs w:val="32"/>
+        </w:rPr>
+        <w:t xml:space="preserve">las </w:t>
+      </w:r>
+      <w:r>
+        <w:rPr>
+          <w:sz w:val="32"/>
+          <w:szCs w:val="32"/>
+        </w:rPr>
+        <w:t>dependencias</w:t>
+      </w:r>
+      <w:r>
+        <w:rPr>
+          <w:sz w:val="32"/>
+          <w:szCs w:val="32"/>
+        </w:rPr>
+        <w:t>:</w:t>
+      </w:r>
+    </w:p>
+    <w:p>
+      <w:pPr>
+        <w:spacing w:before="120"/>
+        <w:ind w:left="284"/>
+        <w:jc w:val="both"/>
+        <w:rPr>
+          <w:sz w:val="32"/>
+          <w:szCs w:val="32"/>
+        </w:rPr>
+      </w:pPr>
+      <w:r>
+        <w:rPr>
+          <w:sz w:val="32"/>
+          <w:szCs w:val="32"/>
+        </w:rPr>
+        <w:t>“npm install”</w:t>
+      </w:r>
+    </w:p>
+    <w:p>
+      <w:pPr>
+        <w:pStyle w:val="Prrafodelista"/>
+        <w:numPr>
+          <w:ilvl w:val="0"/>
+          <w:numId w:val="9"/>
+        </w:numPr>
+        <w:spacing w:before="120"/>
+        <w:ind w:left="851" w:hanging="567"/>
+        <w:jc w:val="both"/>
+        <w:rPr>
+          <w:sz w:val="32"/>
+          <w:szCs w:val="32"/>
+        </w:rPr>
+      </w:pPr>
+      <w:r>
+        <w:rPr>
+          <w:sz w:val="32"/>
+          <w:szCs w:val="32"/>
+        </w:rPr>
+        <w:t>Iniciar el servidor de desarrollo:</w:t>
+      </w:r>
+    </w:p>
+    <w:p>
+      <w:pPr>
+        <w:spacing w:before="120"/>
+        <w:ind w:left="284"/>
+        <w:jc w:val="both"/>
+        <w:rPr>
+          <w:sz w:val="32"/>
+          <w:szCs w:val="32"/>
+        </w:rPr>
+      </w:pPr>
+      <w:r>
+        <w:rPr>
+          <w:sz w:val="32"/>
+          <w:szCs w:val="32"/>
+        </w:rPr>
+        <w:t>“npm run dev”</w:t>
+      </w:r>
+    </w:p>
+    <w:p>
+      <w:pPr>
+        <w:pStyle w:val="Prrafodelista"/>
+        <w:numPr>
+          <w:ilvl w:val="0"/>
+          <w:numId w:val="9"/>
+        </w:numPr>
+        <w:spacing w:before="120"/>
+        <w:ind w:left="851" w:hanging="567"/>
+        <w:jc w:val="both"/>
+        <w:rPr>
+          <w:sz w:val="32"/>
+          <w:szCs w:val="32"/>
+        </w:rPr>
+      </w:pPr>
+      <w:r>
+        <w:rPr>
+          <w:sz w:val="32"/>
+          <w:szCs w:val="32"/>
+        </w:rPr>
+        <w:t xml:space="preserve">¡Listo! Tu aplicación estará arrancando en </w:t>
+      </w:r>
+      <w:hyperlink r:id="rId14" w:history="1">
+        <w:r>
+          <w:rPr>
+            <w:rStyle w:val="Hipervnculo"/>
+            <w:b/>
+            <w:bCs/>
+            <w:sz w:val="32"/>
+            <w:szCs w:val="32"/>
+          </w:rPr>
+          <w:t>http://localhost:5173</w:t>
+        </w:r>
+      </w:hyperlink>
+      <w:r>
+        <w:rPr>
+          <w:sz w:val="32"/>
+          <w:szCs w:val="32"/>
+        </w:rPr>
+        <w:t>.</w:t>
+      </w:r>
+    </w:p>
+    <w:p>
+      <w:pPr>
+        <w:rPr>
+          <w:sz w:val="32"/>
+          <w:szCs w:val="32"/>
+        </w:rPr>
+      </w:pPr>
+      <w:r>
+        <w:rPr>
+          <w:sz w:val="32"/>
+          <w:szCs w:val="32"/>
+        </w:rPr>
+        <w:br w:type="page"/>
+      </w:r>
+    </w:p>
+    <w:p>
+      <w:pPr>
+        <w:spacing w:before="120"/>
+        <w:ind w:left="284"/>
+        <w:jc w:val="both"/>
+        <w:rPr>
+          <w:b/>
+          <w:bCs/>
+          <w:sz w:val="32"/>
+          <w:szCs w:val="32"/>
+          <w:u w:val="single"/>
+        </w:rPr>
+      </w:pPr>
+      <w:r>
+        <w:rPr>
+          <w:b/>
+          <w:bCs/>
+          <w:sz w:val="32"/>
+          <w:szCs w:val="32"/>
+          <w:u w:val="single"/>
+        </w:rPr>
+        <w:lastRenderedPageBreak/>
+        <w:t>Estructura del proyecto creado:</w:t>
+      </w:r>
+    </w:p>
+    <w:p>
+      <w:pPr>
+        <w:spacing w:before="120"/>
+        <w:ind w:left="284"/>
+        <w:jc w:val="both"/>
+        <w:rPr>
+          <w:b/>
+          <w:bCs/>
+          <w:sz w:val="32"/>
+          <w:szCs w:val="32"/>
+          <w:u w:val="single"/>
+        </w:rPr>
+      </w:pPr>
+      <w:r>
+        <w:rPr>
+          <w:b/>
+          <w:bCs/>
+          <w:noProof/>
+          <w:sz w:val="32"/>
+          <w:szCs w:val="32"/>
+          <w:u w:val="single"/>
+        </w:rPr>
+        <w:drawing>
+          <wp:inline distT="0" distB="0" distL="0" distR="0" wp14:anchorId="35FBDE27" wp14:editId="0BDD82B0">
+            <wp:extent cx="3897086" cy="3000680"/>
+            <wp:effectExtent l="0" t="0" r="8255" b="9525"/>
+            <wp:docPr id="1251658748" name="Imagen 1"/>
+            <wp:cNvGraphicFramePr>
+              <a:graphicFrameLocks xmlns:a="http://schemas.openxmlformats.org/drawingml/2006/main" noChangeAspect="1"/>
+            </wp:cNvGraphicFramePr>
+            <a:graphic xmlns:a="http://schemas.openxmlformats.org/drawingml/2006/main">
+              <a:graphicData uri="http://schemas.openxmlformats.org/drawingml/2006/picture">
+                <pic:pic xmlns:pic="http://schemas.openxmlformats.org/drawingml/2006/picture">
+                  <pic:nvPicPr>
+                    <pic:cNvPr id="1251658748" name="Imagen 1251658748"/>
+                    <pic:cNvPicPr/>
+                  </pic:nvPicPr>
+                  <pic:blipFill>
+                    <a:blip r:embed="rId15">
+                      <a:extLst>
+                        <a:ext uri="{28A0092B-C50C-407E-A947-70E740481C1C}">
+                          <a14:useLocalDpi xmlns:a14="http://schemas.microsoft.com/office/drawing/2010/main" val="0"/>
+                        </a:ext>
+                      </a:extLst>
+                    </a:blip>
+                    <a:stretch>
+                      <a:fillRect/>
+                    </a:stretch>
+                  </pic:blipFill>
+                  <pic:spPr>
+                    <a:xfrm>
+                      <a:off x="0" y="0"/>
+                      <a:ext cx="3904321" cy="3006251"/>
+                    </a:xfrm>
+                    <a:prstGeom prst="rect">
+                      <a:avLst/>
+                    </a:prstGeom>
+                  </pic:spPr>
+                </pic:pic>
+              </a:graphicData>
+            </a:graphic>
+          </wp:inline>
+        </w:drawing>
+      </w:r>
+    </w:p>
+    <w:p>
+      <w:pPr>
+        <w:spacing w:before="120"/>
+        <w:ind w:left="284"/>
+        <w:jc w:val="both"/>
+        <w:rPr>
+          <w:sz w:val="32"/>
+          <w:szCs w:val="32"/>
+        </w:rPr>
+      </w:pPr>
+      <w:r>
+        <w:rPr>
+          <w:b/>
+          <w:bCs/>
+          <w:sz w:val="32"/>
+          <w:szCs w:val="32"/>
+          <w:u w:val="single"/>
+        </w:rPr>
+        <w:t>Comandos que te serán útiles:</w:t>
+      </w:r>
+    </w:p>
+    <w:p>
+      <w:pPr>
+        <w:spacing w:before="120"/>
+        <w:ind w:left="284"/>
+        <w:jc w:val="both"/>
+        <w:rPr>
+          <w:sz w:val="32"/>
+          <w:szCs w:val="32"/>
+        </w:rPr>
+      </w:pPr>
+      <w:r>
+        <w:rPr>
+          <w:sz w:val="32"/>
+          <w:szCs w:val="32"/>
+        </w:rPr>
+        <w:t xml:space="preserve">“npm run dev” </w:t>
+      </w:r>
+      <w:r>
+        <w:rPr>
+          <w:sz w:val="32"/>
+          <w:szCs w:val="32"/>
+        </w:rPr>
+        <w:sym w:font="Wingdings" w:char="F0E0"/>
+      </w:r>
+      <w:r>
+        <w:rPr>
+          <w:sz w:val="32"/>
+          <w:szCs w:val="32"/>
+        </w:rPr>
+        <w:t xml:space="preserve"> Iniciar servidor de desarrollo</w:t>
+      </w:r>
+    </w:p>
+    <w:p>
+      <w:pPr>
+        <w:spacing w:before="120"/>
+        <w:ind w:left="284"/>
+        <w:jc w:val="both"/>
+        <w:rPr>
+          <w:sz w:val="32"/>
+          <w:szCs w:val="32"/>
+        </w:rPr>
+      </w:pPr>
+      <w:r>
+        <w:rPr>
+          <w:sz w:val="32"/>
+          <w:szCs w:val="32"/>
+        </w:rPr>
+        <w:t>“n</w:t>
+      </w:r>
+      <w:r>
+        <w:rPr>
+          <w:sz w:val="32"/>
+          <w:szCs w:val="32"/>
+        </w:rPr>
+        <w:t>pm run build</w:t>
+      </w:r>
+      <w:r>
+        <w:rPr>
+          <w:sz w:val="32"/>
+          <w:szCs w:val="32"/>
+        </w:rPr>
+        <w:t xml:space="preserve">” </w:t>
+      </w:r>
+      <w:r>
+        <w:rPr>
+          <w:sz w:val="32"/>
+          <w:szCs w:val="32"/>
+        </w:rPr>
+        <w:sym w:font="Wingdings" w:char="F0E0"/>
+      </w:r>
+      <w:r>
+        <w:rPr>
+          <w:sz w:val="32"/>
+          <w:szCs w:val="32"/>
+        </w:rPr>
+        <w:t xml:space="preserve"> </w:t>
+      </w:r>
+      <w:r>
+        <w:rPr>
+          <w:sz w:val="32"/>
+          <w:szCs w:val="32"/>
+        </w:rPr>
+        <w:t xml:space="preserve"> </w:t>
+      </w:r>
+      <w:r>
+        <w:rPr>
+          <w:sz w:val="32"/>
+          <w:szCs w:val="32"/>
+        </w:rPr>
+        <w:t>Construir para producci</w:t>
+      </w:r>
+      <w:r>
+        <w:rPr>
+          <w:sz w:val="32"/>
+          <w:szCs w:val="32"/>
+        </w:rPr>
+        <w:t>ón</w:t>
+      </w:r>
+    </w:p>
+    <w:p>
+      <w:pPr>
+        <w:spacing w:before="120"/>
+        <w:ind w:left="284"/>
+        <w:jc w:val="both"/>
+        <w:rPr>
+          <w:sz w:val="32"/>
+          <w:szCs w:val="32"/>
+          <w:lang w:val="en-GB"/>
+        </w:rPr>
+      </w:pPr>
+      <w:r>
+        <w:rPr>
+          <w:sz w:val="32"/>
+          <w:szCs w:val="32"/>
+          <w:lang w:val="en-GB"/>
+        </w:rPr>
+        <w:t xml:space="preserve">“npm run preview” </w:t>
+      </w:r>
+      <w:r>
+        <w:rPr>
+          <w:sz w:val="32"/>
+          <w:szCs w:val="32"/>
+        </w:rPr>
+        <w:sym w:font="Wingdings" w:char="F0E0"/>
+      </w:r>
+      <w:r>
+        <w:rPr>
+          <w:sz w:val="32"/>
+          <w:szCs w:val="32"/>
+          <w:lang w:val="en-GB"/>
+        </w:rPr>
+        <w:t xml:space="preserve"> Previsualizar b</w:t>
+      </w:r>
+      <w:r>
+        <w:rPr>
+          <w:sz w:val="32"/>
+          <w:szCs w:val="32"/>
+          <w:lang w:val="en-GB"/>
+        </w:rPr>
+        <w:t>uild de producción</w:t>
+      </w:r>
+    </w:p>
+    <w:p>
+      <w:pPr>
+        <w:spacing w:before="120"/>
+        <w:ind w:left="284"/>
+        <w:jc w:val="both"/>
+        <w:rPr>
+          <w:b/>
+          <w:bCs/>
+          <w:sz w:val="32"/>
+          <w:szCs w:val="32"/>
+          <w:u w:val="single"/>
+        </w:rPr>
+      </w:pPr>
+      <w:r>
+        <w:rPr>
+          <w:b/>
+          <w:bCs/>
+          <w:sz w:val="32"/>
+          <w:szCs w:val="32"/>
+          <w:u w:val="single"/>
+        </w:rPr>
+        <w:t>Ventajas de Vite sobre Create React App:</w:t>
+      </w:r>
+    </w:p>
+    <w:p>
+      <w:pPr>
+        <w:pStyle w:val="Prrafodelista"/>
+        <w:numPr>
+          <w:ilvl w:val="0"/>
+          <w:numId w:val="2"/>
+        </w:numPr>
+        <w:spacing w:before="120"/>
+        <w:ind w:left="709"/>
+        <w:jc w:val="both"/>
+        <w:rPr>
+          <w:sz w:val="32"/>
+          <w:szCs w:val="32"/>
+        </w:rPr>
+      </w:pPr>
+      <w:r>
+        <w:rPr>
+          <w:sz w:val="32"/>
+          <w:szCs w:val="32"/>
+        </w:rPr>
+        <w:t xml:space="preserve">Mucho más rápido en el desarrollo </w:t>
+      </w:r>
+    </w:p>
+    <w:p>
+      <w:pPr>
+        <w:pStyle w:val="Prrafodelista"/>
+        <w:numPr>
+          <w:ilvl w:val="0"/>
+          <w:numId w:val="2"/>
+        </w:numPr>
+        <w:spacing w:before="120"/>
+        <w:ind w:left="709"/>
+        <w:jc w:val="both"/>
+        <w:rPr>
+          <w:sz w:val="32"/>
+          <w:szCs w:val="32"/>
+        </w:rPr>
+      </w:pPr>
+      <w:r>
+        <w:rPr>
+          <w:sz w:val="32"/>
+          <w:szCs w:val="32"/>
+        </w:rPr>
+        <w:t xml:space="preserve">Hot Module Replacement instantáneo </w:t>
+      </w:r>
+    </w:p>
+    <w:p>
+      <w:pPr>
+        <w:pStyle w:val="Prrafodelista"/>
+        <w:numPr>
+          <w:ilvl w:val="0"/>
+          <w:numId w:val="2"/>
+        </w:numPr>
+        <w:spacing w:before="120"/>
+        <w:ind w:left="709"/>
+        <w:jc w:val="both"/>
+        <w:rPr>
+          <w:sz w:val="32"/>
+          <w:szCs w:val="32"/>
+        </w:rPr>
+      </w:pPr>
+      <w:r>
+        <w:rPr>
+          <w:sz w:val="32"/>
+          <w:szCs w:val="32"/>
+        </w:rPr>
+        <w:t xml:space="preserve">Menos configuración necesaria </w:t>
+      </w:r>
+    </w:p>
+    <w:p>
+      <w:pPr>
+        <w:pStyle w:val="Prrafodelista"/>
+        <w:numPr>
+          <w:ilvl w:val="0"/>
+          <w:numId w:val="2"/>
+        </w:numPr>
+        <w:spacing w:before="120"/>
+        <w:ind w:left="709"/>
+        <w:jc w:val="both"/>
+        <w:rPr>
+          <w:sz w:val="32"/>
+          <w:szCs w:val="32"/>
+        </w:rPr>
+      </w:pPr>
+      <w:r>
+        <w:rPr>
+          <w:sz w:val="32"/>
+          <w:szCs w:val="32"/>
+        </w:rPr>
+        <w:t xml:space="preserve">Mejor optimización para producción </w:t>
+      </w:r>
+    </w:p>
+    <w:p>
+      <w:pPr>
+        <w:pStyle w:val="Prrafodelista"/>
+        <w:numPr>
+          <w:ilvl w:val="0"/>
+          <w:numId w:val="2"/>
+        </w:numPr>
+        <w:spacing w:before="120"/>
+        <w:ind w:left="709"/>
+        <w:jc w:val="both"/>
+        <w:rPr>
+          <w:sz w:val="32"/>
+          <w:szCs w:val="32"/>
+        </w:rPr>
+      </w:pPr>
+      <w:r>
+        <w:rPr>
+          <w:sz w:val="32"/>
+          <w:szCs w:val="32"/>
+        </w:rPr>
+        <w:t>Soporte nativo para TypeScript, CSS modules, etc.</w:t>
+      </w:r>
+      <w:r>
+        <w:rPr>
+          <w:sz w:val="32"/>
+          <w:szCs w:val="32"/>
+        </w:rPr>
+        <w:t xml:space="preserve"> </w:t>
+      </w:r>
+    </w:p>
+    <w:p>
+      <w:pPr>
+        <w:spacing w:before="120"/>
+        <w:ind w:left="357"/>
+        <w:jc w:val="both"/>
+        <w:rPr>
+          <w:b/>
+          <w:bCs/>
+          <w:sz w:val="32"/>
+          <w:szCs w:val="32"/>
+        </w:rPr>
+      </w:pPr>
+    </w:p>
+    <w:p>
+      <w:pPr>
+        <w:rPr>
+          <w:b/>
+          <w:bCs/>
+          <w:sz w:val="32"/>
+          <w:szCs w:val="32"/>
+        </w:rPr>
+      </w:pPr>
+      <w:r>
+        <w:rPr>
+          <w:b/>
+          <w:bCs/>
+          <w:sz w:val="32"/>
+          <w:szCs w:val="32"/>
+        </w:rPr>
+        <w:br w:type="page"/>
       </w:r>
     </w:p>
     <w:p>
@@ -1353,6 +3974,7 @@
           <w:sz w:val="32"/>
           <w:szCs w:val="32"/>
         </w:rPr>
+        <w:lastRenderedPageBreak/>
         <mc:AlternateContent>
           <mc:Choice Requires="w16se">
             <w16se:symEx w16se:font="Segoe UI Emoji" w16se:char="1F9E9"/>
@@ -1369,27 +3991,7 @@
           <w:sz w:val="32"/>
           <w:szCs w:val="32"/>
         </w:rPr>
-        <w:t xml:space="preserve"> ¿Qué son los componentes en </w:t>
-      </w:r>
-      <w:proofErr w:type="spellStart"/>
-      <w:r>
-        <w:rPr>
-          <w:b/>
-          <w:bCs/>
-          <w:sz w:val="32"/>
-          <w:szCs w:val="32"/>
-        </w:rPr>
-        <w:t>React</w:t>
-      </w:r>
-      <w:proofErr w:type="spellEnd"/>
-      <w:r>
-        <w:rPr>
-          <w:b/>
-          <w:bCs/>
-          <w:sz w:val="32"/>
-          <w:szCs w:val="32"/>
-        </w:rPr>
-        <w:t xml:space="preserve"> y cómo creo uno básico?</w:t>
+        <w:t xml:space="preserve"> ¿Qué son los componentes en React y cómo creo uno básico?</w:t>
       </w:r>
     </w:p>
     <w:p>
@@ -1500,7 +4102,6 @@
         </w:rPr>
         <w:t>“</w:t>
       </w:r>
-      <w:proofErr w:type="spellStart"/>
       <w:r>
         <w:rPr>
           <w:b/>
@@ -1512,7 +4113,6 @@
         </w:rPr>
         <w:t>props</w:t>
       </w:r>
-      <w:proofErr w:type="spellEnd"/>
       <w:r>
         <w:rPr>
           <w:b/>
@@ -1576,47 +4176,7 @@
           <w:sz w:val="32"/>
           <w:szCs w:val="32"/>
         </w:rPr>
-        <w:t xml:space="preserve">️ ¿Por qué necesitamos Vite o </w:t>
-      </w:r>
-      <w:proofErr w:type="spellStart"/>
-      <w:r>
-        <w:rPr>
-          <w:b/>
-          <w:bCs/>
-          <w:sz w:val="32"/>
-          <w:szCs w:val="32"/>
-        </w:rPr>
-        <w:t>Create</w:t>
-      </w:r>
-      <w:proofErr w:type="spellEnd"/>
-      <w:r>
-        <w:rPr>
-          <w:b/>
-          <w:bCs/>
-          <w:sz w:val="32"/>
-          <w:szCs w:val="32"/>
-        </w:rPr>
-        <w:t xml:space="preserve"> </w:t>
-      </w:r>
-      <w:proofErr w:type="spellStart"/>
-      <w:r>
-        <w:rPr>
-          <w:b/>
-          <w:bCs/>
-          <w:sz w:val="32"/>
-          <w:szCs w:val="32"/>
-        </w:rPr>
-        <w:t>React</w:t>
-      </w:r>
-      <w:proofErr w:type="spellEnd"/>
-      <w:r>
-        <w:rPr>
-          <w:b/>
-          <w:bCs/>
-          <w:sz w:val="32"/>
-          <w:szCs w:val="32"/>
-        </w:rPr>
-        <w:t xml:space="preserve"> App para empezar?</w:t>
+        <w:t>️ ¿Por qué necesitamos Vite o Create React App para empezar?</w:t>
       </w:r>
     </w:p>
     <w:p>
@@ -1666,27 +4226,7 @@
           <w:sz w:val="32"/>
           <w:szCs w:val="32"/>
         </w:rPr>
-        <w:t xml:space="preserve">️ ¿Cómo renderiza </w:t>
-      </w:r>
-      <w:proofErr w:type="spellStart"/>
-      <w:r>
-        <w:rPr>
-          <w:b/>
-          <w:bCs/>
-          <w:sz w:val="32"/>
-          <w:szCs w:val="32"/>
-        </w:rPr>
-        <w:t>React</w:t>
-      </w:r>
-      <w:proofErr w:type="spellEnd"/>
-      <w:r>
-        <w:rPr>
-          <w:b/>
-          <w:bCs/>
-          <w:sz w:val="32"/>
-          <w:szCs w:val="32"/>
-        </w:rPr>
-        <w:t xml:space="preserve"> un componente en el DOM de una página web?</w:t>
+        <w:t>️ ¿Cómo renderiza React un componente en el DOM de una página web?</w:t>
       </w:r>
     </w:p>
     <w:p>
@@ -1736,17 +4276,7 @@
           <w:sz w:val="32"/>
           <w:szCs w:val="32"/>
         </w:rPr>
-        <w:t xml:space="preserve">️ </w:t>
-      </w:r>
-      <w:proofErr w:type="gramStart"/>
-      <w:r>
-        <w:rPr>
-          <w:b/>
-          <w:bCs/>
-          <w:sz w:val="32"/>
-          <w:szCs w:val="32"/>
-        </w:rPr>
-        <w:t xml:space="preserve">¿Qué es </w:t>
+        <w:t xml:space="preserve">️ ¿Qué es </w:t>
       </w:r>
       <w:r>
         <w:rPr>
@@ -1757,7 +4287,6 @@
         </w:rPr>
         <w:t>“</w:t>
       </w:r>
-      <w:proofErr w:type="spellStart"/>
       <w:r>
         <w:rPr>
           <w:b/>
@@ -1767,60 +4296,16 @@
           <w:sz w:val="32"/>
           <w:szCs w:val="32"/>
         </w:rPr>
-        <w:t>ReactDOM.</w:t>
-      </w:r>
-      <w:proofErr w:type="gramEnd"/>
-      <w:r>
-        <w:rPr>
-          <w:b/>
-          <w:bCs/>
-          <w:i/>
-          <w:iCs/>
-          <w:sz w:val="32"/>
-          <w:szCs w:val="32"/>
-        </w:rPr>
-        <w:t>render</w:t>
-      </w:r>
-      <w:proofErr w:type="spellEnd"/>
-      <w:r>
-        <w:rPr>
-          <w:b/>
-          <w:bCs/>
-          <w:i/>
-          <w:iCs/>
-          <w:sz w:val="32"/>
-          <w:szCs w:val="32"/>
-        </w:rPr>
-        <w:t>()</w:t>
-      </w:r>
-      <w:r>
-        <w:rPr>
-          <w:b/>
-          <w:bCs/>
-          <w:sz w:val="32"/>
-          <w:szCs w:val="32"/>
-        </w:rPr>
-        <w:t xml:space="preserve">” y cómo funciona en la inicialización de una aplicación </w:t>
-      </w:r>
-      <w:proofErr w:type="spellStart"/>
-      <w:r>
-        <w:rPr>
-          <w:b/>
-          <w:bCs/>
-          <w:sz w:val="32"/>
-          <w:szCs w:val="32"/>
-        </w:rPr>
-        <w:t>React</w:t>
-      </w:r>
-      <w:proofErr w:type="spellEnd"/>
-      <w:r>
-        <w:rPr>
-          <w:b/>
-          <w:bCs/>
-          <w:sz w:val="32"/>
-          <w:szCs w:val="32"/>
-        </w:rPr>
-        <w:t>?</w:t>
+        <w:t>ReactDOM.render()</w:t>
+      </w:r>
+      <w:r>
+        <w:rPr>
+          <w:b/>
+          <w:bCs/>
+          <w:sz w:val="32"/>
+          <w:szCs w:val="32"/>
+        </w:rPr>
+        <w:t>” y cómo funciona en la inicialización de una aplicación React?</w:t>
       </w:r>
     </w:p>
     <w:p>
@@ -1881,7 +4366,6 @@
         </w:rPr>
         <w:t xml:space="preserve"> ¿Por qué necesitamos un contenedor raíz (</w:t>
       </w:r>
-      <w:proofErr w:type="spellStart"/>
       <w:r>
         <w:rPr>
           <w:b/>
@@ -1891,33 +4375,8 @@
           <w:sz w:val="32"/>
           <w:szCs w:val="32"/>
         </w:rPr>
-        <w:t>root</w:t>
-      </w:r>
-      <w:proofErr w:type="spellEnd"/>
-      <w:r>
-        <w:rPr>
-          <w:b/>
-          <w:bCs/>
-          <w:i/>
-          <w:iCs/>
-          <w:sz w:val="32"/>
-          <w:szCs w:val="32"/>
-        </w:rPr>
-        <w:t xml:space="preserve"> </w:t>
-      </w:r>
-      <w:proofErr w:type="spellStart"/>
-      <w:r>
-        <w:rPr>
-          <w:b/>
-          <w:bCs/>
-          <w:i/>
-          <w:iCs/>
-          <w:sz w:val="32"/>
-          <w:szCs w:val="32"/>
-        </w:rPr>
-        <w:t>element</w:t>
-      </w:r>
-      <w:proofErr w:type="spellEnd"/>
+        <w:t>root element</w:t>
+      </w:r>
       <w:r>
         <w:rPr>
           <w:b/>
@@ -1929,9 +4388,9 @@
       </w:r>
     </w:p>
     <w:sectPr>
-      <w:footerReference w:type="even" r:id="rId10"/>
-      <w:footerReference w:type="default" r:id="rId11"/>
-      <w:footerReference w:type="first" r:id="rId12"/>
+      <w:footerReference w:type="even" r:id="rId16"/>
+      <w:footerReference w:type="default" r:id="rId17"/>
+      <w:footerReference w:type="first" r:id="rId18"/>
       <w:pgSz w:w="11906" w:h="16838"/>
       <w:pgMar w:top="1417" w:right="1701" w:bottom="1417" w:left="1701" w:header="708" w:footer="708" w:gutter="0"/>
       <w:cols w:space="708"/>
@@ -2123,7 +4582,7 @@
   <w:abstractNum w:abstractNumId="0" w15:restartNumberingAfterBreak="0">
     <w:nsid w:val="0303372D"/>
     <w:multiLevelType w:val="hybridMultilevel"/>
-    <w:tmpl w:val="CD6AD440"/>
+    <w:tmpl w:val="BFD6153A"/>
     <w:lvl w:ilvl="0" w:tplc="0C0A0001">
       <w:start w:val="1"/>
       <w:numFmt w:val="bullet"/>
@@ -2234,6 +4693,318 @@
     </w:lvl>
   </w:abstractNum>
   <w:abstractNum w:abstractNumId="1" w15:restartNumberingAfterBreak="0">
+    <w:nsid w:val="129055B2"/>
+    <w:multiLevelType w:val="hybridMultilevel"/>
+    <w:tmpl w:val="5C1C3402"/>
+    <w:lvl w:ilvl="0" w:tplc="0C0A0011">
+      <w:start w:val="1"/>
+      <w:numFmt w:val="decimal"/>
+      <w:lvlText w:val="%1)"/>
+      <w:lvlJc w:val="left"/>
+      <w:pPr>
+        <w:ind w:left="1146" w:hanging="360"/>
+      </w:pPr>
+    </w:lvl>
+    <w:lvl w:ilvl="1" w:tplc="0C0A0019" w:tentative="1">
+      <w:start w:val="1"/>
+      <w:numFmt w:val="lowerLetter"/>
+      <w:lvlText w:val="%2."/>
+      <w:lvlJc w:val="left"/>
+      <w:pPr>
+        <w:ind w:left="1866" w:hanging="360"/>
+      </w:pPr>
+    </w:lvl>
+    <w:lvl w:ilvl="2" w:tplc="0C0A001B" w:tentative="1">
+      <w:start w:val="1"/>
+      <w:numFmt w:val="lowerRoman"/>
+      <w:lvlText w:val="%3."/>
+      <w:lvlJc w:val="right"/>
+      <w:pPr>
+        <w:ind w:left="2586" w:hanging="180"/>
+      </w:pPr>
+    </w:lvl>
+    <w:lvl w:ilvl="3" w:tplc="0C0A000F" w:tentative="1">
+      <w:start w:val="1"/>
+      <w:numFmt w:val="decimal"/>
+      <w:lvlText w:val="%4."/>
+      <w:lvlJc w:val="left"/>
+      <w:pPr>
+        <w:ind w:left="3306" w:hanging="360"/>
+      </w:pPr>
+    </w:lvl>
+    <w:lvl w:ilvl="4" w:tplc="0C0A0019" w:tentative="1">
+      <w:start w:val="1"/>
+      <w:numFmt w:val="lowerLetter"/>
+      <w:lvlText w:val="%5."/>
+      <w:lvlJc w:val="left"/>
+      <w:pPr>
+        <w:ind w:left="4026" w:hanging="360"/>
+      </w:pPr>
+    </w:lvl>
+    <w:lvl w:ilvl="5" w:tplc="0C0A001B" w:tentative="1">
+      <w:start w:val="1"/>
+      <w:numFmt w:val="lowerRoman"/>
+      <w:lvlText w:val="%6."/>
+      <w:lvlJc w:val="right"/>
+      <w:pPr>
+        <w:ind w:left="4746" w:hanging="180"/>
+      </w:pPr>
+    </w:lvl>
+    <w:lvl w:ilvl="6" w:tplc="0C0A000F" w:tentative="1">
+      <w:start w:val="1"/>
+      <w:numFmt w:val="decimal"/>
+      <w:lvlText w:val="%7."/>
+      <w:lvlJc w:val="left"/>
+      <w:pPr>
+        <w:ind w:left="5466" w:hanging="360"/>
+      </w:pPr>
+    </w:lvl>
+    <w:lvl w:ilvl="7" w:tplc="0C0A0019" w:tentative="1">
+      <w:start w:val="1"/>
+      <w:numFmt w:val="lowerLetter"/>
+      <w:lvlText w:val="%8."/>
+      <w:lvlJc w:val="left"/>
+      <w:pPr>
+        <w:ind w:left="6186" w:hanging="360"/>
+      </w:pPr>
+    </w:lvl>
+    <w:lvl w:ilvl="8" w:tplc="0C0A001B" w:tentative="1">
+      <w:start w:val="1"/>
+      <w:numFmt w:val="lowerRoman"/>
+      <w:lvlText w:val="%9."/>
+      <w:lvlJc w:val="right"/>
+      <w:pPr>
+        <w:ind w:left="6906" w:hanging="180"/>
+      </w:pPr>
+    </w:lvl>
+  </w:abstractNum>
+  <w:abstractNum w:abstractNumId="2" w15:restartNumberingAfterBreak="0">
+    <w:nsid w:val="26CE6E9C"/>
+    <w:multiLevelType w:val="hybridMultilevel"/>
+    <w:tmpl w:val="4232E32E"/>
+    <w:lvl w:ilvl="0" w:tplc="0C0A0003">
+      <w:start w:val="1"/>
+      <w:numFmt w:val="bullet"/>
+      <w:lvlText w:val="o"/>
+      <w:lvlJc w:val="left"/>
+      <w:pPr>
+        <w:ind w:left="1506" w:hanging="360"/>
+      </w:pPr>
+      <w:rPr>
+        <w:rFonts w:ascii="Courier New" w:hAnsi="Courier New" w:cs="Courier New" w:hint="default"/>
+      </w:rPr>
+    </w:lvl>
+    <w:lvl w:ilvl="1" w:tplc="0C0A0003" w:tentative="1">
+      <w:start w:val="1"/>
+      <w:numFmt w:val="bullet"/>
+      <w:lvlText w:val="o"/>
+      <w:lvlJc w:val="left"/>
+      <w:pPr>
+        <w:ind w:left="2226" w:hanging="360"/>
+      </w:pPr>
+      <w:rPr>
+        <w:rFonts w:ascii="Courier New" w:hAnsi="Courier New" w:cs="Courier New" w:hint="default"/>
+      </w:rPr>
+    </w:lvl>
+    <w:lvl w:ilvl="2" w:tplc="0C0A0005" w:tentative="1">
+      <w:start w:val="1"/>
+      <w:numFmt w:val="bullet"/>
+      <w:lvlText w:val=""/>
+      <w:lvlJc w:val="left"/>
+      <w:pPr>
+        <w:ind w:left="2946" w:hanging="360"/>
+      </w:pPr>
+      <w:rPr>
+        <w:rFonts w:ascii="Wingdings" w:hAnsi="Wingdings" w:hint="default"/>
+      </w:rPr>
+    </w:lvl>
+    <w:lvl w:ilvl="3" w:tplc="0C0A0001" w:tentative="1">
+      <w:start w:val="1"/>
+      <w:numFmt w:val="bullet"/>
+      <w:lvlText w:val=""/>
+      <w:lvlJc w:val="left"/>
+      <w:pPr>
+        <w:ind w:left="3666" w:hanging="360"/>
+      </w:pPr>
+      <w:rPr>
+        <w:rFonts w:ascii="Symbol" w:hAnsi="Symbol" w:hint="default"/>
+      </w:rPr>
+    </w:lvl>
+    <w:lvl w:ilvl="4" w:tplc="0C0A0003" w:tentative="1">
+      <w:start w:val="1"/>
+      <w:numFmt w:val="bullet"/>
+      <w:lvlText w:val="o"/>
+      <w:lvlJc w:val="left"/>
+      <w:pPr>
+        <w:ind w:left="4386" w:hanging="360"/>
+      </w:pPr>
+      <w:rPr>
+        <w:rFonts w:ascii="Courier New" w:hAnsi="Courier New" w:cs="Courier New" w:hint="default"/>
+      </w:rPr>
+    </w:lvl>
+    <w:lvl w:ilvl="5" w:tplc="0C0A0005" w:tentative="1">
+      <w:start w:val="1"/>
+      <w:numFmt w:val="bullet"/>
+      <w:lvlText w:val=""/>
+      <w:lvlJc w:val="left"/>
+      <w:pPr>
+        <w:ind w:left="5106" w:hanging="360"/>
+      </w:pPr>
+      <w:rPr>
+        <w:rFonts w:ascii="Wingdings" w:hAnsi="Wingdings" w:hint="default"/>
+      </w:rPr>
+    </w:lvl>
+    <w:lvl w:ilvl="6" w:tplc="0C0A0001" w:tentative="1">
+      <w:start w:val="1"/>
+      <w:numFmt w:val="bullet"/>
+      <w:lvlText w:val=""/>
+      <w:lvlJc w:val="left"/>
+      <w:pPr>
+        <w:ind w:left="5826" w:hanging="360"/>
+      </w:pPr>
+      <w:rPr>
+        <w:rFonts w:ascii="Symbol" w:hAnsi="Symbol" w:hint="default"/>
+      </w:rPr>
+    </w:lvl>
+    <w:lvl w:ilvl="7" w:tplc="0C0A0003" w:tentative="1">
+      <w:start w:val="1"/>
+      <w:numFmt w:val="bullet"/>
+      <w:lvlText w:val="o"/>
+      <w:lvlJc w:val="left"/>
+      <w:pPr>
+        <w:ind w:left="6546" w:hanging="360"/>
+      </w:pPr>
+      <w:rPr>
+        <w:rFonts w:ascii="Courier New" w:hAnsi="Courier New" w:cs="Courier New" w:hint="default"/>
+      </w:rPr>
+    </w:lvl>
+    <w:lvl w:ilvl="8" w:tplc="0C0A0005" w:tentative="1">
+      <w:start w:val="1"/>
+      <w:numFmt w:val="bullet"/>
+      <w:lvlText w:val=""/>
+      <w:lvlJc w:val="left"/>
+      <w:pPr>
+        <w:ind w:left="7266" w:hanging="360"/>
+      </w:pPr>
+      <w:rPr>
+        <w:rFonts w:ascii="Wingdings" w:hAnsi="Wingdings" w:hint="default"/>
+      </w:rPr>
+    </w:lvl>
+  </w:abstractNum>
+  <w:abstractNum w:abstractNumId="3" w15:restartNumberingAfterBreak="0">
+    <w:nsid w:val="2FC311FF"/>
+    <w:multiLevelType w:val="hybridMultilevel"/>
+    <w:tmpl w:val="29563914"/>
+    <w:lvl w:ilvl="0" w:tplc="0C0A0003">
+      <w:start w:val="1"/>
+      <w:numFmt w:val="bullet"/>
+      <w:lvlText w:val="o"/>
+      <w:lvlJc w:val="left"/>
+      <w:pPr>
+        <w:ind w:left="1506" w:hanging="360"/>
+      </w:pPr>
+      <w:rPr>
+        <w:rFonts w:ascii="Courier New" w:hAnsi="Courier New" w:cs="Courier New" w:hint="default"/>
+      </w:rPr>
+    </w:lvl>
+    <w:lvl w:ilvl="1" w:tplc="0C0A0003" w:tentative="1">
+      <w:start w:val="1"/>
+      <w:numFmt w:val="bullet"/>
+      <w:lvlText w:val="o"/>
+      <w:lvlJc w:val="left"/>
+      <w:pPr>
+        <w:ind w:left="2226" w:hanging="360"/>
+      </w:pPr>
+      <w:rPr>
+        <w:rFonts w:ascii="Courier New" w:hAnsi="Courier New" w:cs="Courier New" w:hint="default"/>
+      </w:rPr>
+    </w:lvl>
+    <w:lvl w:ilvl="2" w:tplc="0C0A0005" w:tentative="1">
+      <w:start w:val="1"/>
+      <w:numFmt w:val="bullet"/>
+      <w:lvlText w:val=""/>
+      <w:lvlJc w:val="left"/>
+      <w:pPr>
+        <w:ind w:left="2946" w:hanging="360"/>
+      </w:pPr>
+      <w:rPr>
+        <w:rFonts w:ascii="Wingdings" w:hAnsi="Wingdings" w:hint="default"/>
+      </w:rPr>
+    </w:lvl>
+    <w:lvl w:ilvl="3" w:tplc="0C0A0001" w:tentative="1">
+      <w:start w:val="1"/>
+      <w:numFmt w:val="bullet"/>
+      <w:lvlText w:val=""/>
+      <w:lvlJc w:val="left"/>
+      <w:pPr>
+        <w:ind w:left="3666" w:hanging="360"/>
+      </w:pPr>
+      <w:rPr>
+        <w:rFonts w:ascii="Symbol" w:hAnsi="Symbol" w:hint="default"/>
+      </w:rPr>
+    </w:lvl>
+    <w:lvl w:ilvl="4" w:tplc="0C0A0003" w:tentative="1">
+      <w:start w:val="1"/>
+      <w:numFmt w:val="bullet"/>
+      <w:lvlText w:val="o"/>
+      <w:lvlJc w:val="left"/>
+      <w:pPr>
+        <w:ind w:left="4386" w:hanging="360"/>
+      </w:pPr>
+      <w:rPr>
+        <w:rFonts w:ascii="Courier New" w:hAnsi="Courier New" w:cs="Courier New" w:hint="default"/>
+      </w:rPr>
+    </w:lvl>
+    <w:lvl w:ilvl="5" w:tplc="0C0A0005" w:tentative="1">
+      <w:start w:val="1"/>
+      <w:numFmt w:val="bullet"/>
+      <w:lvlText w:val=""/>
+      <w:lvlJc w:val="left"/>
+      <w:pPr>
+        <w:ind w:left="5106" w:hanging="360"/>
+      </w:pPr>
+      <w:rPr>
+        <w:rFonts w:ascii="Wingdings" w:hAnsi="Wingdings" w:hint="default"/>
+      </w:rPr>
+    </w:lvl>
+    <w:lvl w:ilvl="6" w:tplc="0C0A0001" w:tentative="1">
+      <w:start w:val="1"/>
+      <w:numFmt w:val="bullet"/>
+      <w:lvlText w:val=""/>
+      <w:lvlJc w:val="left"/>
+      <w:pPr>
+        <w:ind w:left="5826" w:hanging="360"/>
+      </w:pPr>
+      <w:rPr>
+        <w:rFonts w:ascii="Symbol" w:hAnsi="Symbol" w:hint="default"/>
+      </w:rPr>
+    </w:lvl>
+    <w:lvl w:ilvl="7" w:tplc="0C0A0003" w:tentative="1">
+      <w:start w:val="1"/>
+      <w:numFmt w:val="bullet"/>
+      <w:lvlText w:val="o"/>
+      <w:lvlJc w:val="left"/>
+      <w:pPr>
+        <w:ind w:left="6546" w:hanging="360"/>
+      </w:pPr>
+      <w:rPr>
+        <w:rFonts w:ascii="Courier New" w:hAnsi="Courier New" w:cs="Courier New" w:hint="default"/>
+      </w:rPr>
+    </w:lvl>
+    <w:lvl w:ilvl="8" w:tplc="0C0A0005" w:tentative="1">
+      <w:start w:val="1"/>
+      <w:numFmt w:val="bullet"/>
+      <w:lvlText w:val=""/>
+      <w:lvlJc w:val="left"/>
+      <w:pPr>
+        <w:ind w:left="7266" w:hanging="360"/>
+      </w:pPr>
+      <w:rPr>
+        <w:rFonts w:ascii="Wingdings" w:hAnsi="Wingdings" w:hint="default"/>
+      </w:rPr>
+    </w:lvl>
+  </w:abstractNum>
+  <w:abstractNum w:abstractNumId="4" w15:restartNumberingAfterBreak="0">
     <w:nsid w:val="33B31A36"/>
     <w:multiLevelType w:val="hybridMultilevel"/>
     <w:tmpl w:val="81CE2444"/>
@@ -2319,11 +5090,523 @@
       </w:pPr>
     </w:lvl>
   </w:abstractNum>
+  <w:abstractNum w:abstractNumId="5" w15:restartNumberingAfterBreak="0">
+    <w:nsid w:val="43E86A75"/>
+    <w:multiLevelType w:val="hybridMultilevel"/>
+    <w:tmpl w:val="9334AFAE"/>
+    <w:lvl w:ilvl="0" w:tplc="0C0A0011">
+      <w:start w:val="1"/>
+      <w:numFmt w:val="decimal"/>
+      <w:lvlText w:val="%1)"/>
+      <w:lvlJc w:val="left"/>
+      <w:pPr>
+        <w:ind w:left="1146" w:hanging="360"/>
+      </w:pPr>
+    </w:lvl>
+    <w:lvl w:ilvl="1" w:tplc="0C0A0019" w:tentative="1">
+      <w:start w:val="1"/>
+      <w:numFmt w:val="lowerLetter"/>
+      <w:lvlText w:val="%2."/>
+      <w:lvlJc w:val="left"/>
+      <w:pPr>
+        <w:ind w:left="1866" w:hanging="360"/>
+      </w:pPr>
+    </w:lvl>
+    <w:lvl w:ilvl="2" w:tplc="0C0A001B" w:tentative="1">
+      <w:start w:val="1"/>
+      <w:numFmt w:val="lowerRoman"/>
+      <w:lvlText w:val="%3."/>
+      <w:lvlJc w:val="right"/>
+      <w:pPr>
+        <w:ind w:left="2586" w:hanging="180"/>
+      </w:pPr>
+    </w:lvl>
+    <w:lvl w:ilvl="3" w:tplc="0C0A000F" w:tentative="1">
+      <w:start w:val="1"/>
+      <w:numFmt w:val="decimal"/>
+      <w:lvlText w:val="%4."/>
+      <w:lvlJc w:val="left"/>
+      <w:pPr>
+        <w:ind w:left="3306" w:hanging="360"/>
+      </w:pPr>
+    </w:lvl>
+    <w:lvl w:ilvl="4" w:tplc="0C0A0019" w:tentative="1">
+      <w:start w:val="1"/>
+      <w:numFmt w:val="lowerLetter"/>
+      <w:lvlText w:val="%5."/>
+      <w:lvlJc w:val="left"/>
+      <w:pPr>
+        <w:ind w:left="4026" w:hanging="360"/>
+      </w:pPr>
+    </w:lvl>
+    <w:lvl w:ilvl="5" w:tplc="0C0A001B" w:tentative="1">
+      <w:start w:val="1"/>
+      <w:numFmt w:val="lowerRoman"/>
+      <w:lvlText w:val="%6."/>
+      <w:lvlJc w:val="right"/>
+      <w:pPr>
+        <w:ind w:left="4746" w:hanging="180"/>
+      </w:pPr>
+    </w:lvl>
+    <w:lvl w:ilvl="6" w:tplc="0C0A000F" w:tentative="1">
+      <w:start w:val="1"/>
+      <w:numFmt w:val="decimal"/>
+      <w:lvlText w:val="%7."/>
+      <w:lvlJc w:val="left"/>
+      <w:pPr>
+        <w:ind w:left="5466" w:hanging="360"/>
+      </w:pPr>
+    </w:lvl>
+    <w:lvl w:ilvl="7" w:tplc="0C0A0019" w:tentative="1">
+      <w:start w:val="1"/>
+      <w:numFmt w:val="lowerLetter"/>
+      <w:lvlText w:val="%8."/>
+      <w:lvlJc w:val="left"/>
+      <w:pPr>
+        <w:ind w:left="6186" w:hanging="360"/>
+      </w:pPr>
+    </w:lvl>
+    <w:lvl w:ilvl="8" w:tplc="0C0A001B" w:tentative="1">
+      <w:start w:val="1"/>
+      <w:numFmt w:val="lowerRoman"/>
+      <w:lvlText w:val="%9."/>
+      <w:lvlJc w:val="right"/>
+      <w:pPr>
+        <w:ind w:left="6906" w:hanging="180"/>
+      </w:pPr>
+    </w:lvl>
+  </w:abstractNum>
+  <w:abstractNum w:abstractNumId="6" w15:restartNumberingAfterBreak="0">
+    <w:nsid w:val="4FD721D6"/>
+    <w:multiLevelType w:val="hybridMultilevel"/>
+    <w:tmpl w:val="8014088A"/>
+    <w:lvl w:ilvl="0" w:tplc="0C0A0003">
+      <w:start w:val="1"/>
+      <w:numFmt w:val="bullet"/>
+      <w:lvlText w:val="o"/>
+      <w:lvlJc w:val="left"/>
+      <w:pPr>
+        <w:ind w:left="1004" w:hanging="360"/>
+      </w:pPr>
+      <w:rPr>
+        <w:rFonts w:ascii="Courier New" w:hAnsi="Courier New" w:cs="Courier New" w:hint="default"/>
+      </w:rPr>
+    </w:lvl>
+    <w:lvl w:ilvl="1" w:tplc="0C0A0003" w:tentative="1">
+      <w:start w:val="1"/>
+      <w:numFmt w:val="bullet"/>
+      <w:lvlText w:val="o"/>
+      <w:lvlJc w:val="left"/>
+      <w:pPr>
+        <w:ind w:left="1724" w:hanging="360"/>
+      </w:pPr>
+      <w:rPr>
+        <w:rFonts w:ascii="Courier New" w:hAnsi="Courier New" w:cs="Courier New" w:hint="default"/>
+      </w:rPr>
+    </w:lvl>
+    <w:lvl w:ilvl="2" w:tplc="0C0A0005" w:tentative="1">
+      <w:start w:val="1"/>
+      <w:numFmt w:val="bullet"/>
+      <w:lvlText w:val=""/>
+      <w:lvlJc w:val="left"/>
+      <w:pPr>
+        <w:ind w:left="2444" w:hanging="360"/>
+      </w:pPr>
+      <w:rPr>
+        <w:rFonts w:ascii="Wingdings" w:hAnsi="Wingdings" w:hint="default"/>
+      </w:rPr>
+    </w:lvl>
+    <w:lvl w:ilvl="3" w:tplc="0C0A0001" w:tentative="1">
+      <w:start w:val="1"/>
+      <w:numFmt w:val="bullet"/>
+      <w:lvlText w:val=""/>
+      <w:lvlJc w:val="left"/>
+      <w:pPr>
+        <w:ind w:left="3164" w:hanging="360"/>
+      </w:pPr>
+      <w:rPr>
+        <w:rFonts w:ascii="Symbol" w:hAnsi="Symbol" w:hint="default"/>
+      </w:rPr>
+    </w:lvl>
+    <w:lvl w:ilvl="4" w:tplc="0C0A0003" w:tentative="1">
+      <w:start w:val="1"/>
+      <w:numFmt w:val="bullet"/>
+      <w:lvlText w:val="o"/>
+      <w:lvlJc w:val="left"/>
+      <w:pPr>
+        <w:ind w:left="3884" w:hanging="360"/>
+      </w:pPr>
+      <w:rPr>
+        <w:rFonts w:ascii="Courier New" w:hAnsi="Courier New" w:cs="Courier New" w:hint="default"/>
+      </w:rPr>
+    </w:lvl>
+    <w:lvl w:ilvl="5" w:tplc="0C0A0005" w:tentative="1">
+      <w:start w:val="1"/>
+      <w:numFmt w:val="bullet"/>
+      <w:lvlText w:val=""/>
+      <w:lvlJc w:val="left"/>
+      <w:pPr>
+        <w:ind w:left="4604" w:hanging="360"/>
+      </w:pPr>
+      <w:rPr>
+        <w:rFonts w:ascii="Wingdings" w:hAnsi="Wingdings" w:hint="default"/>
+      </w:rPr>
+    </w:lvl>
+    <w:lvl w:ilvl="6" w:tplc="0C0A0001" w:tentative="1">
+      <w:start w:val="1"/>
+      <w:numFmt w:val="bullet"/>
+      <w:lvlText w:val=""/>
+      <w:lvlJc w:val="left"/>
+      <w:pPr>
+        <w:ind w:left="5324" w:hanging="360"/>
+      </w:pPr>
+      <w:rPr>
+        <w:rFonts w:ascii="Symbol" w:hAnsi="Symbol" w:hint="default"/>
+      </w:rPr>
+    </w:lvl>
+    <w:lvl w:ilvl="7" w:tplc="0C0A0003" w:tentative="1">
+      <w:start w:val="1"/>
+      <w:numFmt w:val="bullet"/>
+      <w:lvlText w:val="o"/>
+      <w:lvlJc w:val="left"/>
+      <w:pPr>
+        <w:ind w:left="6044" w:hanging="360"/>
+      </w:pPr>
+      <w:rPr>
+        <w:rFonts w:ascii="Courier New" w:hAnsi="Courier New" w:cs="Courier New" w:hint="default"/>
+      </w:rPr>
+    </w:lvl>
+    <w:lvl w:ilvl="8" w:tplc="0C0A0005" w:tentative="1">
+      <w:start w:val="1"/>
+      <w:numFmt w:val="bullet"/>
+      <w:lvlText w:val=""/>
+      <w:lvlJc w:val="left"/>
+      <w:pPr>
+        <w:ind w:left="6764" w:hanging="360"/>
+      </w:pPr>
+      <w:rPr>
+        <w:rFonts w:ascii="Wingdings" w:hAnsi="Wingdings" w:hint="default"/>
+      </w:rPr>
+    </w:lvl>
+  </w:abstractNum>
+  <w:abstractNum w:abstractNumId="7" w15:restartNumberingAfterBreak="0">
+    <w:nsid w:val="54267147"/>
+    <w:multiLevelType w:val="hybridMultilevel"/>
+    <w:tmpl w:val="49244D20"/>
+    <w:lvl w:ilvl="0" w:tplc="1F0200F2">
+      <w:start w:val="1"/>
+      <w:numFmt w:val="decimal"/>
+      <w:lvlText w:val="%1)"/>
+      <w:lvlJc w:val="left"/>
+      <w:pPr>
+        <w:ind w:left="1146" w:hanging="360"/>
+      </w:pPr>
+      <w:rPr>
+        <w:b/>
+        <w:bCs/>
+      </w:rPr>
+    </w:lvl>
+    <w:lvl w:ilvl="1" w:tplc="0C0A0019" w:tentative="1">
+      <w:start w:val="1"/>
+      <w:numFmt w:val="lowerLetter"/>
+      <w:lvlText w:val="%2."/>
+      <w:lvlJc w:val="left"/>
+      <w:pPr>
+        <w:ind w:left="1866" w:hanging="360"/>
+      </w:pPr>
+    </w:lvl>
+    <w:lvl w:ilvl="2" w:tplc="0C0A001B" w:tentative="1">
+      <w:start w:val="1"/>
+      <w:numFmt w:val="lowerRoman"/>
+      <w:lvlText w:val="%3."/>
+      <w:lvlJc w:val="right"/>
+      <w:pPr>
+        <w:ind w:left="2586" w:hanging="180"/>
+      </w:pPr>
+    </w:lvl>
+    <w:lvl w:ilvl="3" w:tplc="0C0A000F" w:tentative="1">
+      <w:start w:val="1"/>
+      <w:numFmt w:val="decimal"/>
+      <w:lvlText w:val="%4."/>
+      <w:lvlJc w:val="left"/>
+      <w:pPr>
+        <w:ind w:left="3306" w:hanging="360"/>
+      </w:pPr>
+    </w:lvl>
+    <w:lvl w:ilvl="4" w:tplc="0C0A0019" w:tentative="1">
+      <w:start w:val="1"/>
+      <w:numFmt w:val="lowerLetter"/>
+      <w:lvlText w:val="%5."/>
+      <w:lvlJc w:val="left"/>
+      <w:pPr>
+        <w:ind w:left="4026" w:hanging="360"/>
+      </w:pPr>
+    </w:lvl>
+    <w:lvl w:ilvl="5" w:tplc="0C0A001B" w:tentative="1">
+      <w:start w:val="1"/>
+      <w:numFmt w:val="lowerRoman"/>
+      <w:lvlText w:val="%6."/>
+      <w:lvlJc w:val="right"/>
+      <w:pPr>
+        <w:ind w:left="4746" w:hanging="180"/>
+      </w:pPr>
+    </w:lvl>
+    <w:lvl w:ilvl="6" w:tplc="0C0A000F" w:tentative="1">
+      <w:start w:val="1"/>
+      <w:numFmt w:val="decimal"/>
+      <w:lvlText w:val="%7."/>
+      <w:lvlJc w:val="left"/>
+      <w:pPr>
+        <w:ind w:left="5466" w:hanging="360"/>
+      </w:pPr>
+    </w:lvl>
+    <w:lvl w:ilvl="7" w:tplc="0C0A0019" w:tentative="1">
+      <w:start w:val="1"/>
+      <w:numFmt w:val="lowerLetter"/>
+      <w:lvlText w:val="%8."/>
+      <w:lvlJc w:val="left"/>
+      <w:pPr>
+        <w:ind w:left="6186" w:hanging="360"/>
+      </w:pPr>
+    </w:lvl>
+    <w:lvl w:ilvl="8" w:tplc="0C0A001B" w:tentative="1">
+      <w:start w:val="1"/>
+      <w:numFmt w:val="lowerRoman"/>
+      <w:lvlText w:val="%9."/>
+      <w:lvlJc w:val="right"/>
+      <w:pPr>
+        <w:ind w:left="6906" w:hanging="180"/>
+      </w:pPr>
+    </w:lvl>
+  </w:abstractNum>
+  <w:abstractNum w:abstractNumId="8" w15:restartNumberingAfterBreak="0">
+    <w:nsid w:val="574D7BA4"/>
+    <w:multiLevelType w:val="hybridMultilevel"/>
+    <w:tmpl w:val="3F5AA908"/>
+    <w:lvl w:ilvl="0" w:tplc="0C0A0003">
+      <w:start w:val="1"/>
+      <w:numFmt w:val="bullet"/>
+      <w:lvlText w:val="o"/>
+      <w:lvlJc w:val="left"/>
+      <w:pPr>
+        <w:ind w:left="1506" w:hanging="360"/>
+      </w:pPr>
+      <w:rPr>
+        <w:rFonts w:ascii="Courier New" w:hAnsi="Courier New" w:cs="Courier New" w:hint="default"/>
+      </w:rPr>
+    </w:lvl>
+    <w:lvl w:ilvl="1" w:tplc="0C0A0003" w:tentative="1">
+      <w:start w:val="1"/>
+      <w:numFmt w:val="bullet"/>
+      <w:lvlText w:val="o"/>
+      <w:lvlJc w:val="left"/>
+      <w:pPr>
+        <w:ind w:left="2226" w:hanging="360"/>
+      </w:pPr>
+      <w:rPr>
+        <w:rFonts w:ascii="Courier New" w:hAnsi="Courier New" w:cs="Courier New" w:hint="default"/>
+      </w:rPr>
+    </w:lvl>
+    <w:lvl w:ilvl="2" w:tplc="0C0A0005" w:tentative="1">
+      <w:start w:val="1"/>
+      <w:numFmt w:val="bullet"/>
+      <w:lvlText w:val=""/>
+      <w:lvlJc w:val="left"/>
+      <w:pPr>
+        <w:ind w:left="2946" w:hanging="360"/>
+      </w:pPr>
+      <w:rPr>
+        <w:rFonts w:ascii="Wingdings" w:hAnsi="Wingdings" w:hint="default"/>
+      </w:rPr>
+    </w:lvl>
+    <w:lvl w:ilvl="3" w:tplc="0C0A0001" w:tentative="1">
+      <w:start w:val="1"/>
+      <w:numFmt w:val="bullet"/>
+      <w:lvlText w:val=""/>
+      <w:lvlJc w:val="left"/>
+      <w:pPr>
+        <w:ind w:left="3666" w:hanging="360"/>
+      </w:pPr>
+      <w:rPr>
+        <w:rFonts w:ascii="Symbol" w:hAnsi="Symbol" w:hint="default"/>
+      </w:rPr>
+    </w:lvl>
+    <w:lvl w:ilvl="4" w:tplc="0C0A0003" w:tentative="1">
+      <w:start w:val="1"/>
+      <w:numFmt w:val="bullet"/>
+      <w:lvlText w:val="o"/>
+      <w:lvlJc w:val="left"/>
+      <w:pPr>
+        <w:ind w:left="4386" w:hanging="360"/>
+      </w:pPr>
+      <w:rPr>
+        <w:rFonts w:ascii="Courier New" w:hAnsi="Courier New" w:cs="Courier New" w:hint="default"/>
+      </w:rPr>
+    </w:lvl>
+    <w:lvl w:ilvl="5" w:tplc="0C0A0005" w:tentative="1">
+      <w:start w:val="1"/>
+      <w:numFmt w:val="bullet"/>
+      <w:lvlText w:val=""/>
+      <w:lvlJc w:val="left"/>
+      <w:pPr>
+        <w:ind w:left="5106" w:hanging="360"/>
+      </w:pPr>
+      <w:rPr>
+        <w:rFonts w:ascii="Wingdings" w:hAnsi="Wingdings" w:hint="default"/>
+      </w:rPr>
+    </w:lvl>
+    <w:lvl w:ilvl="6" w:tplc="0C0A0001" w:tentative="1">
+      <w:start w:val="1"/>
+      <w:numFmt w:val="bullet"/>
+      <w:lvlText w:val=""/>
+      <w:lvlJc w:val="left"/>
+      <w:pPr>
+        <w:ind w:left="5826" w:hanging="360"/>
+      </w:pPr>
+      <w:rPr>
+        <w:rFonts w:ascii="Symbol" w:hAnsi="Symbol" w:hint="default"/>
+      </w:rPr>
+    </w:lvl>
+    <w:lvl w:ilvl="7" w:tplc="0C0A0003" w:tentative="1">
+      <w:start w:val="1"/>
+      <w:numFmt w:val="bullet"/>
+      <w:lvlText w:val="o"/>
+      <w:lvlJc w:val="left"/>
+      <w:pPr>
+        <w:ind w:left="6546" w:hanging="360"/>
+      </w:pPr>
+      <w:rPr>
+        <w:rFonts w:ascii="Courier New" w:hAnsi="Courier New" w:cs="Courier New" w:hint="default"/>
+      </w:rPr>
+    </w:lvl>
+    <w:lvl w:ilvl="8" w:tplc="0C0A0005" w:tentative="1">
+      <w:start w:val="1"/>
+      <w:numFmt w:val="bullet"/>
+      <w:lvlText w:val=""/>
+      <w:lvlJc w:val="left"/>
+      <w:pPr>
+        <w:ind w:left="7266" w:hanging="360"/>
+      </w:pPr>
+      <w:rPr>
+        <w:rFonts w:ascii="Wingdings" w:hAnsi="Wingdings" w:hint="default"/>
+      </w:rPr>
+    </w:lvl>
+  </w:abstractNum>
+  <w:abstractNum w:abstractNumId="9" w15:restartNumberingAfterBreak="0">
+    <w:nsid w:val="60B24BA4"/>
+    <w:multiLevelType w:val="hybridMultilevel"/>
+    <w:tmpl w:val="545E1606"/>
+    <w:lvl w:ilvl="0" w:tplc="0C0A0011">
+      <w:start w:val="1"/>
+      <w:numFmt w:val="decimal"/>
+      <w:lvlText w:val="%1)"/>
+      <w:lvlJc w:val="left"/>
+      <w:pPr>
+        <w:ind w:left="1004" w:hanging="360"/>
+      </w:pPr>
+    </w:lvl>
+    <w:lvl w:ilvl="1" w:tplc="0C0A0019" w:tentative="1">
+      <w:start w:val="1"/>
+      <w:numFmt w:val="lowerLetter"/>
+      <w:lvlText w:val="%2."/>
+      <w:lvlJc w:val="left"/>
+      <w:pPr>
+        <w:ind w:left="1724" w:hanging="360"/>
+      </w:pPr>
+    </w:lvl>
+    <w:lvl w:ilvl="2" w:tplc="0C0A001B" w:tentative="1">
+      <w:start w:val="1"/>
+      <w:numFmt w:val="lowerRoman"/>
+      <w:lvlText w:val="%3."/>
+      <w:lvlJc w:val="right"/>
+      <w:pPr>
+        <w:ind w:left="2444" w:hanging="180"/>
+      </w:pPr>
+    </w:lvl>
+    <w:lvl w:ilvl="3" w:tplc="0C0A000F" w:tentative="1">
+      <w:start w:val="1"/>
+      <w:numFmt w:val="decimal"/>
+      <w:lvlText w:val="%4."/>
+      <w:lvlJc w:val="left"/>
+      <w:pPr>
+        <w:ind w:left="3164" w:hanging="360"/>
+      </w:pPr>
+    </w:lvl>
+    <w:lvl w:ilvl="4" w:tplc="0C0A0019" w:tentative="1">
+      <w:start w:val="1"/>
+      <w:numFmt w:val="lowerLetter"/>
+      <w:lvlText w:val="%5."/>
+      <w:lvlJc w:val="left"/>
+      <w:pPr>
+        <w:ind w:left="3884" w:hanging="360"/>
+      </w:pPr>
+    </w:lvl>
+    <w:lvl w:ilvl="5" w:tplc="0C0A001B" w:tentative="1">
+      <w:start w:val="1"/>
+      <w:numFmt w:val="lowerRoman"/>
+      <w:lvlText w:val="%6."/>
+      <w:lvlJc w:val="right"/>
+      <w:pPr>
+        <w:ind w:left="4604" w:hanging="180"/>
+      </w:pPr>
+    </w:lvl>
+    <w:lvl w:ilvl="6" w:tplc="0C0A000F" w:tentative="1">
+      <w:start w:val="1"/>
+      <w:numFmt w:val="decimal"/>
+      <w:lvlText w:val="%7."/>
+      <w:lvlJc w:val="left"/>
+      <w:pPr>
+        <w:ind w:left="5324" w:hanging="360"/>
+      </w:pPr>
+    </w:lvl>
+    <w:lvl w:ilvl="7" w:tplc="0C0A0019" w:tentative="1">
+      <w:start w:val="1"/>
+      <w:numFmt w:val="lowerLetter"/>
+      <w:lvlText w:val="%8."/>
+      <w:lvlJc w:val="left"/>
+      <w:pPr>
+        <w:ind w:left="6044" w:hanging="360"/>
+      </w:pPr>
+    </w:lvl>
+    <w:lvl w:ilvl="8" w:tplc="0C0A001B" w:tentative="1">
+      <w:start w:val="1"/>
+      <w:numFmt w:val="lowerRoman"/>
+      <w:lvlText w:val="%9."/>
+      <w:lvlJc w:val="right"/>
+      <w:pPr>
+        <w:ind w:left="6764" w:hanging="180"/>
+      </w:pPr>
+    </w:lvl>
+  </w:abstractNum>
   <w:num w:numId="1" w16cid:durableId="2033721557">
-    <w:abstractNumId w:val="1"/>
+    <w:abstractNumId w:val="4"/>
   </w:num>
   <w:num w:numId="2" w16cid:durableId="902443581">
     <w:abstractNumId w:val="0"/>
+  </w:num>
+  <w:num w:numId="3" w16cid:durableId="2099207391">
+    <w:abstractNumId w:val="1"/>
+  </w:num>
+  <w:num w:numId="4" w16cid:durableId="2023318559">
+    <w:abstractNumId w:val="7"/>
+  </w:num>
+  <w:num w:numId="5" w16cid:durableId="960383338">
+    <w:abstractNumId w:val="2"/>
+  </w:num>
+  <w:num w:numId="6" w16cid:durableId="2019191907">
+    <w:abstractNumId w:val="9"/>
+  </w:num>
+  <w:num w:numId="7" w16cid:durableId="471869046">
+    <w:abstractNumId w:val="3"/>
+  </w:num>
+  <w:num w:numId="8" w16cid:durableId="610936309">
+    <w:abstractNumId w:val="8"/>
+  </w:num>
+  <w:num w:numId="9" w16cid:durableId="2123452696">
+    <w:abstractNumId w:val="5"/>
+  </w:num>
+  <w:num w:numId="10" w16cid:durableId="776487334">
+    <w:abstractNumId w:val="6"/>
   </w:num>
 </w:numbering>
 </file>

</xml_diff>